<commit_message>
Added training for occasional login bug
</commit_message>
<xml_diff>
--- a/Training Outline.docx
+++ b/Training Outline.docx
@@ -3,285 +3,99 @@
 <w:document xmlns:wpc="http://schemas.microsoft.com/office/word/2010/wordprocessingCanvas" xmlns:cx="http://schemas.microsoft.com/office/drawing/2014/chartex" xmlns:cx1="http://schemas.microsoft.com/office/drawing/2015/9/8/chartex" xmlns:mc="http://schemas.openxmlformats.org/markup-compatibility/2006" xmlns:o="urn:schemas-microsoft-com:office:office" xmlns:r="http://schemas.openxmlformats.org/officeDocument/2006/relationships" xmlns:m="http://schemas.openxmlformats.org/officeDocument/2006/math" xmlns:v="urn:schemas-microsoft-com:vml" xmlns:wp14="http://schemas.microsoft.com/office/word/2010/wordprocessingDrawing" xmlns:wp="http://schemas.openxmlformats.org/drawingml/2006/wordprocessingDrawing" xmlns:w10="urn:schemas-microsoft-com:office:word" xmlns:w="http://schemas.openxmlformats.org/wordprocessingml/2006/main" xmlns:w14="http://schemas.microsoft.com/office/word/2010/wordml" xmlns:w15="http://schemas.microsoft.com/office/word/2012/wordml" xmlns:w16se="http://schemas.microsoft.com/office/word/2015/wordml/symex" xmlns:wpg="http://schemas.microsoft.com/office/word/2010/wordprocessingGroup" xmlns:wpi="http://schemas.microsoft.com/office/word/2010/wordprocessingInk" xmlns:wne="http://schemas.microsoft.com/office/word/2006/wordml" xmlns:wps="http://schemas.microsoft.com/office/word/2010/wordprocessingShape" mc:Ignorable="w14 w15 w16se wp14">
   <w:body>
     <w:p>
-      <w:r>
-        <w:t xml:space="preserve">On </w:t>
-      </w:r>
-      <w:r>
-        <w:t>Thursday</w:t>
-      </w:r>
-      <w:r>
-        <w:t xml:space="preserve">, </w:t>
-      </w:r>
-      <w:r>
-        <w:t>August 11</w:t>
-      </w:r>
-      <w:r>
-        <w:rPr>
-          <w:vertAlign w:val="superscript"/>
-        </w:rPr>
-        <w:t>th</w:t>
-      </w:r>
-      <w:r>
-        <w:t xml:space="preserve"> 2022 a trial installation was successfully </w:t>
-      </w:r>
-      <w:r>
-        <w:t xml:space="preserve">completed </w:t>
-      </w:r>
-      <w:r>
-        <w:t>at Gaskill Dr NE:</w:t>
-      </w:r>
-    </w:p>
-    <w:p/>
-    <w:p>
-      <w:r>
-        <w:tab/>
-        <w:t>Gaskill Dr. NE</w:t>
-      </w:r>
-    </w:p>
-    <w:p>
-      <w:r>
-        <w:tab/>
-        <w:t>Alliance, OH, 44601</w:t>
-      </w:r>
-    </w:p>
-    <w:p>
-      <w:r>
-        <w:tab/>
-        <w:t>[</w:t>
-      </w:r>
-      <w:r>
-        <w:t>40.93823255536788, -81.11271563406703</w:t>
-      </w:r>
-      <w:r>
-        <w:t>]</w:t>
-      </w:r>
-    </w:p>
-    <w:p/>
-    <w:p>
-      <w:r>
-        <w:t>The following nVent team members participated:</w:t>
-      </w:r>
-    </w:p>
-    <w:p/>
-    <w:p>
-      <w:pPr>
-        <w:pStyle w:val="ListParagraph"/>
-        <w:numPr>
-          <w:ilvl w:val="0"/>
-          <w:numId w:val="21"/>
-        </w:numPr>
-      </w:pPr>
-      <w:r>
-        <w:t xml:space="preserve">Greg Martinjak </w:t>
-      </w:r>
-      <w:r>
-        <w:tab/>
-      </w:r>
-      <w:r>
-        <w:tab/>
-        <w:t>[Electrical]</w:t>
-      </w:r>
-    </w:p>
-    <w:p>
-      <w:pPr>
-        <w:pStyle w:val="ListParagraph"/>
-        <w:numPr>
-          <w:ilvl w:val="0"/>
-          <w:numId w:val="21"/>
-        </w:numPr>
-      </w:pPr>
-      <w:r>
-        <w:t xml:space="preserve">Tom Bendlak </w:t>
-      </w:r>
-      <w:r>
-        <w:tab/>
-      </w:r>
-      <w:r>
-        <w:tab/>
-        <w:t>[Mechanical]</w:t>
-      </w:r>
-    </w:p>
-    <w:p>
-      <w:pPr>
-        <w:pStyle w:val="ListParagraph"/>
-        <w:numPr>
-          <w:ilvl w:val="0"/>
-          <w:numId w:val="21"/>
-        </w:numPr>
-      </w:pPr>
-      <w:r>
-        <w:t>Spencer Allemang</w:t>
-      </w:r>
-      <w:r>
-        <w:tab/>
-        <w:t>[Product Management]</w:t>
-      </w:r>
-    </w:p>
-    <w:p>
-      <w:r>
-        <w:t xml:space="preserve">  </w:t>
-      </w:r>
-    </w:p>
-    <w:p>
-      <w:r>
-        <w:t>The following NS team members participated:</w:t>
-      </w:r>
-    </w:p>
-    <w:p/>
-    <w:p>
-      <w:pPr>
-        <w:pStyle w:val="ListParagraph"/>
-        <w:numPr>
-          <w:ilvl w:val="0"/>
-          <w:numId w:val="21"/>
-        </w:numPr>
-        <w:rPr>
-          <w:color w:val="B28200" w:themeColor="accent1" w:themeShade="BF"/>
-          <w:sz w:val="32"/>
-          <w:szCs w:val="32"/>
-        </w:rPr>
-      </w:pPr>
-      <w:r>
-        <w:t>Joseph B Johns</w:t>
-      </w:r>
-      <w:r>
-        <w:tab/>
-      </w:r>
-      <w:r>
-        <w:tab/>
-        <w:t>[</w:t>
-      </w:r>
-      <w:r>
-        <w:t>C&amp;S Supervisor II</w:t>
-      </w:r>
-      <w:r>
-        <w:t>]</w:t>
-      </w:r>
-    </w:p>
-    <w:p>
-      <w:pPr>
-        <w:pStyle w:val="ListParagraph"/>
-        <w:numPr>
-          <w:ilvl w:val="0"/>
-          <w:numId w:val="21"/>
-        </w:numPr>
-        <w:rPr>
-          <w:color w:val="B28200" w:themeColor="accent1" w:themeShade="BF"/>
-          <w:sz w:val="32"/>
-          <w:szCs w:val="32"/>
-        </w:rPr>
-      </w:pPr>
-      <w:r>
-        <w:t>Billy</w:t>
-      </w:r>
-      <w:r>
-        <w:tab/>
-      </w:r>
-      <w:r>
-        <w:tab/>
-      </w:r>
-      <w:r>
-        <w:tab/>
-      </w:r>
-      <w:r>
-        <w:t>[</w:t>
-      </w:r>
-      <w:r>
-        <w:t>Unknown</w:t>
-      </w:r>
-      <w:r>
-        <w:t>]</w:t>
-      </w:r>
-    </w:p>
-    <w:p/>
-    <w:p>
-      <w:pPr>
-        <w:pStyle w:val="Heading2"/>
-      </w:pPr>
-      <w:r>
-        <w:t>General</w:t>
-      </w:r>
-    </w:p>
-    <w:p>
-      <w:r>
-        <w:t>On August 11</w:t>
-      </w:r>
-      <w:r>
-        <w:rPr>
-          <w:vertAlign w:val="superscript"/>
-        </w:rPr>
-        <w:t>th</w:t>
-      </w:r>
-      <w:r>
-        <w:t xml:space="preserve">, 2022, Spencer Allemang, Greg Martinjak, and Tom Bendlak traveled to a Norfolk Southern Bungalow located in Alliance Ohio for a trial installation of the Smart Surge Product line.  The products included </w:t>
-      </w:r>
-      <w:r>
-        <w:t>23</w:t>
-      </w:r>
-      <w:r>
-        <w:t xml:space="preserve"> sensors that were installed on top of EPD-F surge protectors as well as one hub product.   The system was installed from February 9</w:t>
-      </w:r>
-      <w:r>
-        <w:rPr>
-          <w:vertAlign w:val="superscript"/>
-        </w:rPr>
-        <w:t>th</w:t>
-      </w:r>
-      <w:r>
-        <w:t xml:space="preserve"> until August 11</w:t>
-      </w:r>
-      <w:r>
-        <w:rPr>
-          <w:vertAlign w:val="superscript"/>
-        </w:rPr>
-        <w:t>th</w:t>
-      </w:r>
-      <w:r>
-        <w:t xml:space="preserve"> which included the lightning season for that area.  The information obtained from that trial install is contained within this report as well as the findings and areas for improvement.</w:t>
-      </w:r>
-    </w:p>
-    <w:p>
       <w:pPr>
         <w:pStyle w:val="NormalWeb"/>
         <w:spacing w:before="0" w:beforeAutospacing="0" w:after="0" w:afterAutospacing="0"/>
-        <w:rPr>
-          <w:rFonts w:ascii="Calibri" w:hAnsi="Calibri" w:cs="Calibri"/>
-          <w:sz w:val="22"/>
-          <w:szCs w:val="22"/>
-        </w:rPr>
-      </w:pPr>
-      <w:r>
-        <w:rPr>
-          <w:rFonts w:ascii="Calibri" w:hAnsi="Calibri" w:cs="Calibri"/>
-          <w:sz w:val="22"/>
-          <w:szCs w:val="22"/>
-        </w:rPr>
-        <w:t> </w:t>
+        <w:ind w:left="32"/>
+        <w:rPr>
+          <w:rFonts w:ascii="Calibri" w:hAnsi="Calibri" w:cs="Calibri"/>
+          <w:color w:val="979797"/>
+          <w:sz w:val="21"/>
+          <w:szCs w:val="21"/>
+        </w:rPr>
+      </w:pPr>
+      <w:r>
+        <w:rPr>
+          <w:rFonts w:ascii="Calibri" w:hAnsi="Calibri" w:cs="Calibri"/>
+          <w:color w:val="979797"/>
+          <w:sz w:val="21"/>
+          <w:szCs w:val="21"/>
+        </w:rPr>
+        <w:t>Last edited: Just now</w:t>
       </w:r>
     </w:p>
     <w:p>
       <w:pPr>
         <w:pStyle w:val="NormalWeb"/>
         <w:spacing w:before="0" w:beforeAutospacing="0" w:after="0" w:afterAutospacing="0"/>
-        <w:jc w:val="center"/>
-        <w:rPr>
-          <w:rFonts w:ascii="Calibri" w:hAnsi="Calibri" w:cs="Calibri"/>
-          <w:sz w:val="22"/>
-          <w:szCs w:val="22"/>
+        <w:ind w:left="32"/>
+        <w:rPr>
+          <w:rFonts w:ascii="Calibri" w:hAnsi="Calibri" w:cs="Calibri"/>
+          <w:color w:val="979797"/>
+          <w:sz w:val="40"/>
+          <w:szCs w:val="40"/>
+        </w:rPr>
+      </w:pPr>
+      <w:r>
+        <w:rPr>
+          <w:rFonts w:ascii="Calibri" w:hAnsi="Calibri" w:cs="Calibri"/>
+          <w:color w:val="979797"/>
+          <w:sz w:val="40"/>
+          <w:szCs w:val="40"/>
+        </w:rPr>
+        <w:t>Commonalities for S1000 &amp; S2000 &amp; S3000</w:t>
+      </w:r>
+    </w:p>
+    <w:p>
+      <w:pPr>
+        <w:pStyle w:val="NormalWeb"/>
+        <w:spacing w:before="0" w:beforeAutospacing="0" w:after="0" w:afterAutospacing="0"/>
+        <w:ind w:left="32"/>
+        <w:rPr>
+          <w:rFonts w:ascii="Calibri" w:hAnsi="Calibri" w:cs="Calibri"/>
+          <w:sz w:val="20"/>
+          <w:szCs w:val="20"/>
+        </w:rPr>
+      </w:pPr>
+      <w:r>
+        <w:rPr>
+          <w:rFonts w:ascii="Calibri" w:hAnsi="Calibri" w:cs="Calibri"/>
+          <w:sz w:val="20"/>
+          <w:szCs w:val="20"/>
+        </w:rPr>
+        <w:t> </w:t>
+      </w:r>
+    </w:p>
+    <w:p>
+      <w:pPr>
+        <w:numPr>
+          <w:ilvl w:val="1"/>
+          <w:numId w:val="32"/>
+        </w:numPr>
+        <w:ind w:left="572"/>
+        <w:jc w:val="left"/>
+        <w:textAlignment w:val="center"/>
+        <w:rPr>
+          <w:rFonts w:ascii="Calibri" w:hAnsi="Calibri" w:cs="Calibri"/>
+          <w:color w:val="979797"/>
+          <w:sz w:val="20"/>
+          <w:szCs w:val="20"/>
         </w:rPr>
       </w:pPr>
       <w:r>
         <w:rPr>
           <w:rFonts w:ascii="Calibri" w:hAnsi="Calibri" w:cs="Calibri"/>
           <w:noProof/>
-          <w:sz w:val="22"/>
-          <w:szCs w:val="22"/>
+          <w:color w:val="979797"/>
+          <w:sz w:val="20"/>
+          <w:szCs w:val="20"/>
+          <w:lang w:eastAsia="en-US"/>
         </w:rPr>
         <w:drawing>
-          <wp:inline distT="0" distB="0" distL="0" distR="0" wp14:anchorId="70ACD94A" wp14:editId="7C3B7D93">
-            <wp:extent cx="1828800" cy="1371600"/>
-            <wp:effectExtent l="0" t="0" r="0" b="0"/>
-            <wp:docPr id="2" name="Picture 2" descr="C:\Users\e1176752\Documents\Development\E18-11 Connected Monitoring Device Platform\E18-XX Connected Surge Products\Marketing\Trial Install - NS\Images\IMG_1710.JPG"/>
+          <wp:inline distT="0" distB="0" distL="0" distR="0" wp14:anchorId="02F125E9" wp14:editId="37B84096">
+            <wp:extent cx="151130" cy="151130"/>
+            <wp:effectExtent l="0" t="0" r="1270" b="1270"/>
+            <wp:docPr id="25" name="Picture 25" descr="Important"/>
             <wp:cNvGraphicFramePr>
               <a:graphicFrameLocks xmlns:a="http://schemas.openxmlformats.org/drawingml/2006/main" noChangeAspect="1"/>
             </wp:cNvGraphicFramePr>
@@ -289,13 +103,13 @@
               <a:graphicData uri="http://schemas.openxmlformats.org/drawingml/2006/picture">
                 <pic:pic xmlns:pic="http://schemas.openxmlformats.org/drawingml/2006/picture">
                   <pic:nvPicPr>
-                    <pic:cNvPr id="0" name="Picture 1" descr="C:\Users\e1176752\Documents\Development\E18-11 Connected Monitoring Device Platform\E18-XX Connected Surge Products\Marketing\Trial Install - NS\Images\IMG_1710.JPG"/>
+                    <pic:cNvPr id="0" name="Picture 1" descr="Important"/>
                     <pic:cNvPicPr>
                       <a:picLocks noChangeAspect="1" noChangeArrowheads="1"/>
                     </pic:cNvPicPr>
                   </pic:nvPicPr>
                   <pic:blipFill>
-                    <a:blip r:embed="rId11" cstate="print">
+                    <a:blip r:embed="rId11">
                       <a:extLst>
                         <a:ext uri="{28A0092B-C50C-407E-A947-70E740481C1C}">
                           <a14:useLocalDpi xmlns:a14="http://schemas.microsoft.com/office/drawing/2010/main" val="0"/>
@@ -310,7 +124,7 @@
                   <pic:spPr bwMode="auto">
                     <a:xfrm>
                       <a:off x="0" y="0"/>
-                      <a:ext cx="1828800" cy="1371600"/>
+                      <a:ext cx="151130" cy="151130"/>
                     </a:xfrm>
                     <a:prstGeom prst="rect">
                       <a:avLst/>
@@ -329,15 +143,52 @@
       <w:r>
         <w:rPr>
           <w:rFonts w:ascii="Calibri" w:hAnsi="Calibri" w:cs="Calibri"/>
+          <w:color w:val="979797"/>
+          <w:sz w:val="20"/>
+          <w:szCs w:val="20"/>
+        </w:rPr>
+        <w:t> </w:t>
+      </w:r>
+      <w:r>
+        <w:rPr>
+          <w:rFonts w:ascii="Calibri" w:hAnsi="Calibri" w:cs="Calibri"/>
+          <w:color w:val="979797"/>
+          <w:sz w:val="21"/>
+          <w:szCs w:val="21"/>
+        </w:rPr>
+        <w:t>Starting a new project</w:t>
+      </w:r>
+    </w:p>
+    <w:p>
+      <w:pPr>
+        <w:numPr>
+          <w:ilvl w:val="1"/>
+          <w:numId w:val="32"/>
+        </w:numPr>
+        <w:ind w:left="572"/>
+        <w:jc w:val="left"/>
+        <w:textAlignment w:val="center"/>
+        <w:rPr>
+          <w:rFonts w:ascii="Calibri" w:hAnsi="Calibri" w:cs="Calibri"/>
+          <w:color w:val="979797"/>
+          <w:sz w:val="20"/>
+          <w:szCs w:val="20"/>
+        </w:rPr>
+      </w:pPr>
+      <w:r>
+        <w:rPr>
+          <w:rFonts w:ascii="Calibri" w:hAnsi="Calibri" w:cs="Calibri"/>
           <w:noProof/>
-          <w:sz w:val="22"/>
-          <w:szCs w:val="22"/>
+          <w:color w:val="979797"/>
+          <w:sz w:val="20"/>
+          <w:szCs w:val="20"/>
+          <w:lang w:eastAsia="en-US"/>
         </w:rPr>
         <w:drawing>
-          <wp:inline distT="0" distB="0" distL="0" distR="0" wp14:anchorId="003C67DD" wp14:editId="409DCECF">
-            <wp:extent cx="1828800" cy="1380744"/>
-            <wp:effectExtent l="0" t="0" r="0" b="0"/>
-            <wp:docPr id="3" name="Picture 3" descr="C:\Users\e1176752\AppData\Local\Microsoft\Windows\INetCache\Content.Word\IMG_1709.JPG"/>
+          <wp:inline distT="0" distB="0" distL="0" distR="0" wp14:anchorId="7847FC76" wp14:editId="2C24571D">
+            <wp:extent cx="151130" cy="151130"/>
+            <wp:effectExtent l="0" t="0" r="1270" b="1270"/>
+            <wp:docPr id="24" name="Picture 24" descr="Important"/>
             <wp:cNvGraphicFramePr>
               <a:graphicFrameLocks xmlns:a="http://schemas.openxmlformats.org/drawingml/2006/main" noChangeAspect="1"/>
             </wp:cNvGraphicFramePr>
@@ -345,13 +196,13 @@
               <a:graphicData uri="http://schemas.openxmlformats.org/drawingml/2006/picture">
                 <pic:pic xmlns:pic="http://schemas.openxmlformats.org/drawingml/2006/picture">
                   <pic:nvPicPr>
-                    <pic:cNvPr id="0" name="Picture 6" descr="C:\Users\e1176752\AppData\Local\Microsoft\Windows\INetCache\Content.Word\IMG_1709.JPG"/>
+                    <pic:cNvPr id="0" name="Picture 2" descr="Important"/>
                     <pic:cNvPicPr>
                       <a:picLocks noChangeAspect="1" noChangeArrowheads="1"/>
                     </pic:cNvPicPr>
                   </pic:nvPicPr>
                   <pic:blipFill>
-                    <a:blip r:embed="rId12" cstate="print">
+                    <a:blip r:embed="rId11">
                       <a:extLst>
                         <a:ext uri="{28A0092B-C50C-407E-A947-70E740481C1C}">
                           <a14:useLocalDpi xmlns:a14="http://schemas.microsoft.com/office/drawing/2010/main" val="0"/>
@@ -366,7 +217,7 @@
                   <pic:spPr bwMode="auto">
                     <a:xfrm>
                       <a:off x="0" y="0"/>
-                      <a:ext cx="1828800" cy="1380744"/>
+                      <a:ext cx="151130" cy="151130"/>
                     </a:xfrm>
                     <a:prstGeom prst="rect">
                       <a:avLst/>
@@ -382,73 +233,185 @@
           </wp:inline>
         </w:drawing>
       </w:r>
-    </w:p>
-    <w:p>
-      <w:pPr>
-        <w:pStyle w:val="NormalWeb"/>
-        <w:spacing w:before="0" w:beforeAutospacing="0" w:after="0" w:afterAutospacing="0"/>
-        <w:rPr>
-          <w:rFonts w:ascii="Calibri" w:hAnsi="Calibri" w:cs="Calibri"/>
-          <w:sz w:val="22"/>
-          <w:szCs w:val="22"/>
-        </w:rPr>
-      </w:pPr>
-      <w:r>
-        <w:rPr>
-          <w:rFonts w:ascii="Calibri" w:hAnsi="Calibri" w:cs="Calibri"/>
-          <w:sz w:val="22"/>
-          <w:szCs w:val="22"/>
+      <w:r>
+        <w:rPr>
+          <w:rFonts w:ascii="Calibri" w:hAnsi="Calibri" w:cs="Calibri"/>
+          <w:color w:val="979797"/>
+          <w:sz w:val="20"/>
+          <w:szCs w:val="20"/>
         </w:rPr>
         <w:t> </w:t>
       </w:r>
-    </w:p>
-    <w:p>
-      <w:r>
-        <w:t>The primary goal of the installation was to determine if the products could communicate to the hub in the presence of a Faraday cage.  The secondary goals of the installation included difficulties associated with the installation, future considerations associated with the final product, and battery life assessment after the installation.</w:t>
-      </w:r>
-    </w:p>
-    <w:p>
-      <w:pPr>
-        <w:pStyle w:val="NormalWeb"/>
-        <w:spacing w:before="0" w:beforeAutospacing="0" w:after="0" w:afterAutospacing="0"/>
-        <w:rPr>
-          <w:rFonts w:ascii="Calibri" w:hAnsi="Calibri" w:cs="Calibri"/>
-          <w:sz w:val="22"/>
-          <w:szCs w:val="22"/>
-        </w:rPr>
-      </w:pPr>
-      <w:r>
-        <w:rPr>
-          <w:rFonts w:ascii="Calibri" w:hAnsi="Calibri" w:cs="Calibri"/>
-          <w:sz w:val="22"/>
-          <w:szCs w:val="22"/>
-        </w:rPr>
-        <w:t> </w:t>
-      </w:r>
-    </w:p>
-    <w:p>
-      <w:pPr>
-        <w:pStyle w:val="NormalWeb"/>
-        <w:spacing w:before="0" w:beforeAutospacing="0" w:after="0" w:afterAutospacing="0"/>
-        <w:jc w:val="center"/>
-        <w:rPr>
-          <w:rFonts w:ascii="Calibri" w:hAnsi="Calibri" w:cs="Calibri"/>
-          <w:sz w:val="22"/>
-          <w:szCs w:val="22"/>
+      <w:r>
+        <w:rPr>
+          <w:rFonts w:ascii="Calibri" w:hAnsi="Calibri" w:cs="Calibri"/>
+          <w:color w:val="979797"/>
+          <w:sz w:val="21"/>
+          <w:szCs w:val="21"/>
+        </w:rPr>
+        <w:t>Exporting to revit/importing models from revit</w:t>
+      </w:r>
+    </w:p>
+    <w:p>
+      <w:pPr>
+        <w:numPr>
+          <w:ilvl w:val="1"/>
+          <w:numId w:val="32"/>
+        </w:numPr>
+        <w:ind w:left="572"/>
+        <w:jc w:val="left"/>
+        <w:textAlignment w:val="center"/>
+        <w:rPr>
+          <w:rFonts w:ascii="Calibri" w:hAnsi="Calibri" w:cs="Calibri"/>
+          <w:color w:val="979797"/>
+          <w:sz w:val="20"/>
+          <w:szCs w:val="20"/>
+        </w:rPr>
+      </w:pPr>
+      <w:r>
+        <w:rPr>
+          <w:rFonts w:ascii="Calibri" w:hAnsi="Calibri" w:cs="Calibri"/>
+          <w:color w:val="979797"/>
+          <w:sz w:val="21"/>
+          <w:szCs w:val="21"/>
+        </w:rPr>
+        <w:t>Importing models</w:t>
+      </w:r>
+    </w:p>
+    <w:p>
+      <w:pPr>
+        <w:numPr>
+          <w:ilvl w:val="2"/>
+          <w:numId w:val="32"/>
+        </w:numPr>
+        <w:ind w:left="1112"/>
+        <w:jc w:val="left"/>
+        <w:textAlignment w:val="center"/>
+        <w:rPr>
+          <w:rFonts w:ascii="Calibri" w:hAnsi="Calibri" w:cs="Calibri"/>
+          <w:color w:val="979797"/>
+          <w:sz w:val="20"/>
+          <w:szCs w:val="20"/>
+        </w:rPr>
+      </w:pPr>
+      <w:r>
+        <w:rPr>
+          <w:rFonts w:ascii="Calibri" w:hAnsi="Calibri" w:cs="Calibri"/>
+          <w:color w:val="979797"/>
+          <w:sz w:val="21"/>
+          <w:szCs w:val="21"/>
+        </w:rPr>
+        <w:t>Designing the model</w:t>
+      </w:r>
+    </w:p>
+    <w:p>
+      <w:pPr>
+        <w:numPr>
+          <w:ilvl w:val="2"/>
+          <w:numId w:val="32"/>
+        </w:numPr>
+        <w:ind w:left="1112"/>
+        <w:jc w:val="left"/>
+        <w:textAlignment w:val="center"/>
+        <w:rPr>
+          <w:rFonts w:ascii="Calibri" w:hAnsi="Calibri" w:cs="Calibri"/>
+          <w:color w:val="979797"/>
+          <w:sz w:val="20"/>
+          <w:szCs w:val="20"/>
+        </w:rPr>
+      </w:pPr>
+      <w:r>
+        <w:rPr>
+          <w:rFonts w:ascii="Calibri" w:hAnsi="Calibri" w:cs="Calibri"/>
+          <w:color w:val="979797"/>
+          <w:sz w:val="21"/>
+          <w:szCs w:val="21"/>
+        </w:rPr>
+        <w:t>Sketch-up/Revit</w:t>
+      </w:r>
+    </w:p>
+    <w:p>
+      <w:pPr>
+        <w:numPr>
+          <w:ilvl w:val="3"/>
+          <w:numId w:val="32"/>
+        </w:numPr>
+        <w:ind w:left="1652"/>
+        <w:jc w:val="left"/>
+        <w:textAlignment w:val="center"/>
+        <w:rPr>
+          <w:rFonts w:ascii="Calibri" w:hAnsi="Calibri" w:cs="Calibri"/>
+          <w:color w:val="979797"/>
+          <w:sz w:val="20"/>
+          <w:szCs w:val="20"/>
+        </w:rPr>
+      </w:pPr>
+      <w:r>
+        <w:rPr>
+          <w:rFonts w:ascii="Calibri" w:hAnsi="Calibri" w:cs="Calibri"/>
+          <w:color w:val="979797"/>
+          <w:sz w:val="21"/>
+          <w:szCs w:val="21"/>
+        </w:rPr>
+        <w:t>J-school</w:t>
+      </w:r>
+    </w:p>
+    <w:p>
+      <w:pPr>
+        <w:numPr>
+          <w:ilvl w:val="3"/>
+          <w:numId w:val="32"/>
+        </w:numPr>
+        <w:ind w:left="1652"/>
+        <w:jc w:val="left"/>
+        <w:textAlignment w:val="center"/>
+        <w:rPr>
+          <w:rFonts w:ascii="Calibri" w:hAnsi="Calibri" w:cs="Calibri"/>
+          <w:color w:val="979797"/>
+          <w:sz w:val="20"/>
+          <w:szCs w:val="20"/>
+        </w:rPr>
+      </w:pPr>
+      <w:r>
+        <w:rPr>
+          <w:rFonts w:ascii="Calibri" w:hAnsi="Calibri" w:cs="Calibri"/>
+          <w:color w:val="979797"/>
+          <w:sz w:val="21"/>
+          <w:szCs w:val="21"/>
+        </w:rPr>
+        <w:t>What to model and what not to model</w:t>
+      </w:r>
+    </w:p>
+    <w:p>
+      <w:pPr>
+        <w:numPr>
+          <w:ilvl w:val="4"/>
+          <w:numId w:val="32"/>
+        </w:numPr>
+        <w:ind w:left="2192"/>
+        <w:jc w:val="left"/>
+        <w:textAlignment w:val="center"/>
+        <w:rPr>
+          <w:rFonts w:ascii="Calibri" w:hAnsi="Calibri" w:cs="Calibri"/>
+          <w:color w:val="979797"/>
+          <w:sz w:val="20"/>
+          <w:szCs w:val="20"/>
         </w:rPr>
       </w:pPr>
       <w:r>
         <w:rPr>
           <w:rFonts w:ascii="Calibri" w:hAnsi="Calibri" w:cs="Calibri"/>
           <w:noProof/>
-          <w:sz w:val="22"/>
-          <w:szCs w:val="22"/>
+          <w:color w:val="979797"/>
+          <w:sz w:val="20"/>
+          <w:szCs w:val="20"/>
+          <w:lang w:eastAsia="en-US"/>
         </w:rPr>
         <w:drawing>
-          <wp:inline distT="0" distB="0" distL="0" distR="0" wp14:anchorId="70FEA9B2" wp14:editId="008A6B89">
-            <wp:extent cx="1472184" cy="914400"/>
-            <wp:effectExtent l="0" t="0" r="0" b="0"/>
-            <wp:docPr id="4" name="Picture 4" descr="C:\Users\e1176752\Documents\Development\E18-11 Connected Monitoring Device Platform\E18-XX Connected Surge Products\Marketing\Trial Install - NS\Images\IMG_1693.JPG"/>
+          <wp:inline distT="0" distB="0" distL="0" distR="0" wp14:anchorId="7CAD2A22" wp14:editId="05665658">
+            <wp:extent cx="151130" cy="151130"/>
+            <wp:effectExtent l="0" t="0" r="1270" b="1270"/>
+            <wp:docPr id="23" name="Picture 23" descr="Question"/>
             <wp:cNvGraphicFramePr>
               <a:graphicFrameLocks xmlns:a="http://schemas.openxmlformats.org/drawingml/2006/main" noChangeAspect="1"/>
             </wp:cNvGraphicFramePr>
@@ -456,90 +419,13 @@
               <a:graphicData uri="http://schemas.openxmlformats.org/drawingml/2006/picture">
                 <pic:pic xmlns:pic="http://schemas.openxmlformats.org/drawingml/2006/picture">
                   <pic:nvPicPr>
-                    <pic:cNvPr id="0" name="Picture 7" descr="C:\Users\e1176752\Documents\Development\E18-11 Connected Monitoring Device Platform\E18-XX Connected Surge Products\Marketing\Trial Install - NS\Images\IMG_1693.JPG"/>
-                    <pic:cNvPicPr>
-                      <a:picLocks noChangeAspect="1" noChangeArrowheads="1"/>
-                    </pic:cNvPicPr>
-                  </pic:nvPicPr>
-                  <pic:blipFill rotWithShape="1">
-                    <a:blip r:embed="rId13" cstate="print">
-                      <a:extLst>
-                        <a:ext uri="{28A0092B-C50C-407E-A947-70E740481C1C}">
-                          <a14:useLocalDpi xmlns:a14="http://schemas.microsoft.com/office/drawing/2010/main" val="0"/>
-                        </a:ext>
-                      </a:extLst>
-                    </a:blip>
-                    <a:srcRect l="9755" t="11464" b="13511"/>
-                    <a:stretch/>
-                  </pic:blipFill>
-                  <pic:spPr bwMode="auto">
-                    <a:xfrm>
-                      <a:off x="0" y="0"/>
-                      <a:ext cx="1472184" cy="914400"/>
-                    </a:xfrm>
-                    <a:prstGeom prst="rect">
-                      <a:avLst/>
-                    </a:prstGeom>
-                    <a:noFill/>
-                    <a:ln>
-                      <a:noFill/>
-                    </a:ln>
-                    <a:extLst>
-                      <a:ext uri="{53640926-AAD7-44D8-BBD7-CCE9431645EC}">
-                        <a14:shadowObscured xmlns:a14="http://schemas.microsoft.com/office/drawing/2010/main"/>
-                      </a:ext>
-                    </a:extLst>
-                  </pic:spPr>
-                </pic:pic>
-              </a:graphicData>
-            </a:graphic>
-          </wp:inline>
-        </w:drawing>
-      </w:r>
-    </w:p>
-    <w:p>
-      <w:pPr>
-        <w:jc w:val="left"/>
-      </w:pPr>
-      <w:r>
-        <w:br w:type="page"/>
-      </w:r>
-    </w:p>
-    <w:p>
-      <w:r>
-        <w:lastRenderedPageBreak/>
-        <w:t>Testing was omitted once the layout of the bungalow was viewed by the team.  The expected layout was as shown in Figure 1:</w:t>
-      </w:r>
-    </w:p>
-    <w:p>
-      <w:pPr>
-        <w:keepNext/>
-        <w:jc w:val="center"/>
-      </w:pPr>
-      <w:r>
-        <w:rPr>
-          <w:noProof/>
-          <w:lang w:eastAsia="en-US"/>
-        </w:rPr>
-        <w:drawing>
-          <wp:inline distT="0" distB="0" distL="0" distR="0" wp14:anchorId="17BD2157" wp14:editId="0B7F6441">
-            <wp:extent cx="2971800" cy="2109447"/>
-            <wp:effectExtent l="0" t="0" r="0" b="5715"/>
-            <wp:docPr id="7" name="Picture 7"/>
-            <wp:cNvGraphicFramePr>
-              <a:graphicFrameLocks xmlns:a="http://schemas.openxmlformats.org/drawingml/2006/main" noChangeAspect="1"/>
-            </wp:cNvGraphicFramePr>
-            <a:graphic xmlns:a="http://schemas.openxmlformats.org/drawingml/2006/main">
-              <a:graphicData uri="http://schemas.openxmlformats.org/drawingml/2006/picture">
-                <pic:pic xmlns:pic="http://schemas.openxmlformats.org/drawingml/2006/picture">
-                  <pic:nvPicPr>
-                    <pic:cNvPr id="0" name="Picture 13"/>
+                    <pic:cNvPr id="0" name="Picture 3" descr="Question"/>
                     <pic:cNvPicPr>
                       <a:picLocks noChangeAspect="1" noChangeArrowheads="1"/>
                     </pic:cNvPicPr>
                   </pic:nvPicPr>
                   <pic:blipFill>
-                    <a:blip r:embed="rId14" cstate="print">
+                    <a:blip r:embed="rId12">
                       <a:extLst>
                         <a:ext uri="{28A0092B-C50C-407E-A947-70E740481C1C}">
                           <a14:useLocalDpi xmlns:a14="http://schemas.microsoft.com/office/drawing/2010/main" val="0"/>
@@ -554,7 +440,7 @@
                   <pic:spPr bwMode="auto">
                     <a:xfrm>
                       <a:off x="0" y="0"/>
-                      <a:ext cx="2981173" cy="2116100"/>
+                      <a:ext cx="151130" cy="151130"/>
                     </a:xfrm>
                     <a:prstGeom prst="rect">
                       <a:avLst/>
@@ -570,27 +456,179 @@
           </wp:inline>
         </w:drawing>
       </w:r>
-    </w:p>
-    <w:p>
-      <w:r>
-        <w:t>However upon arrival and surveying the location the true layout was as shown in Figure 2.</w:t>
-      </w:r>
-    </w:p>
-    <w:p>
-      <w:pPr>
-        <w:keepNext/>
-        <w:jc w:val="center"/>
-      </w:pPr>
-      <w:r>
-        <w:rPr>
+      <w:r>
+        <w:rPr>
+          <w:rFonts w:ascii="Calibri" w:hAnsi="Calibri" w:cs="Calibri"/>
+          <w:color w:val="979797"/>
+          <w:sz w:val="20"/>
+          <w:szCs w:val="20"/>
+        </w:rPr>
+        <w:t> </w:t>
+      </w:r>
+      <w:r>
+        <w:rPr>
+          <w:rFonts w:ascii="Calibri" w:hAnsi="Calibri" w:cs="Calibri"/>
+          <w:color w:val="979797"/>
+          <w:sz w:val="21"/>
+          <w:szCs w:val="21"/>
+        </w:rPr>
+        <w:t>Model example in Revit</w:t>
+      </w:r>
+    </w:p>
+    <w:p>
+      <w:pPr>
+        <w:numPr>
+          <w:ilvl w:val="4"/>
+          <w:numId w:val="32"/>
+        </w:numPr>
+        <w:ind w:left="2192"/>
+        <w:jc w:val="left"/>
+        <w:textAlignment w:val="center"/>
+        <w:rPr>
+          <w:rFonts w:ascii="Calibri" w:hAnsi="Calibri" w:cs="Calibri"/>
+          <w:color w:val="979797"/>
+          <w:sz w:val="20"/>
+          <w:szCs w:val="20"/>
+        </w:rPr>
+      </w:pPr>
+      <w:r>
+        <w:rPr>
+          <w:rFonts w:ascii="Calibri" w:hAnsi="Calibri" w:cs="Calibri"/>
+          <w:color w:val="979797"/>
+          <w:sz w:val="21"/>
+          <w:szCs w:val="21"/>
+        </w:rPr>
+        <w:t>Model example in sketchup (</w:t>
+      </w:r>
+      <w:hyperlink r:id="rId13" w:anchor="commercial" w:history="1">
+        <w:r>
+          <w:rPr>
+            <w:rStyle w:val="Hyperlink"/>
+            <w:rFonts w:ascii="Calibri" w:hAnsi="Calibri" w:cs="Calibri"/>
+            <w:sz w:val="20"/>
+            <w:szCs w:val="20"/>
+          </w:rPr>
+          <w:t>https://www.sketchup.com/plans-and-pricing#commercial</w:t>
+        </w:r>
+      </w:hyperlink>
+      <w:r>
+        <w:rPr>
+          <w:rFonts w:ascii="Calibri" w:hAnsi="Calibri" w:cs="Calibri"/>
+          <w:color w:val="000000"/>
+          <w:sz w:val="20"/>
+          <w:szCs w:val="20"/>
+        </w:rPr>
+        <w:t>)</w:t>
+      </w:r>
+    </w:p>
+    <w:p>
+      <w:pPr>
+        <w:numPr>
+          <w:ilvl w:val="3"/>
+          <w:numId w:val="32"/>
+        </w:numPr>
+        <w:ind w:left="1652"/>
+        <w:jc w:val="left"/>
+        <w:textAlignment w:val="center"/>
+        <w:rPr>
+          <w:rFonts w:ascii="Calibri" w:hAnsi="Calibri" w:cs="Calibri"/>
+          <w:color w:val="979797"/>
+          <w:sz w:val="20"/>
+          <w:szCs w:val="20"/>
+        </w:rPr>
+      </w:pPr>
+      <w:r>
+        <w:rPr>
+          <w:rFonts w:ascii="Calibri" w:hAnsi="Calibri" w:cs="Calibri"/>
+          <w:color w:val="979797"/>
+          <w:sz w:val="21"/>
+          <w:szCs w:val="21"/>
+        </w:rPr>
+        <w:t>Importing a model from Revit/Sketchup/Customer Model</w:t>
+      </w:r>
+    </w:p>
+    <w:p>
+      <w:pPr>
+        <w:numPr>
+          <w:ilvl w:val="2"/>
+          <w:numId w:val="32"/>
+        </w:numPr>
+        <w:ind w:left="1112"/>
+        <w:jc w:val="left"/>
+        <w:textAlignment w:val="center"/>
+        <w:rPr>
+          <w:rFonts w:ascii="Calibri" w:hAnsi="Calibri" w:cs="Calibri"/>
+          <w:color w:val="979797"/>
+          <w:sz w:val="20"/>
+          <w:szCs w:val="20"/>
+        </w:rPr>
+      </w:pPr>
+      <w:r>
+        <w:rPr>
+          <w:rFonts w:ascii="Calibri" w:hAnsi="Calibri" w:cs="Calibri"/>
+          <w:color w:val="979797"/>
+          <w:sz w:val="21"/>
+          <w:szCs w:val="21"/>
+        </w:rPr>
+        <w:t>Multiple facilities</w:t>
+      </w:r>
+    </w:p>
+    <w:p>
+      <w:pPr>
+        <w:numPr>
+          <w:ilvl w:val="3"/>
+          <w:numId w:val="32"/>
+        </w:numPr>
+        <w:ind w:left="1652"/>
+        <w:jc w:val="left"/>
+        <w:textAlignment w:val="center"/>
+        <w:rPr>
+          <w:rFonts w:ascii="Calibri" w:hAnsi="Calibri" w:cs="Calibri"/>
+          <w:color w:val="979797"/>
+          <w:sz w:val="20"/>
+          <w:szCs w:val="20"/>
+        </w:rPr>
+      </w:pPr>
+      <w:r>
+        <w:rPr>
+          <w:rFonts w:ascii="Calibri" w:hAnsi="Calibri" w:cs="Calibri"/>
+          <w:color w:val="979797"/>
+          <w:sz w:val="21"/>
+          <w:szCs w:val="21"/>
+        </w:rPr>
+        <w:t>Origin points</w:t>
+      </w:r>
+    </w:p>
+    <w:p>
+      <w:pPr>
+        <w:numPr>
+          <w:ilvl w:val="1"/>
+          <w:numId w:val="32"/>
+        </w:numPr>
+        <w:ind w:left="572"/>
+        <w:jc w:val="left"/>
+        <w:textAlignment w:val="center"/>
+        <w:rPr>
+          <w:rFonts w:ascii="Calibri" w:hAnsi="Calibri" w:cs="Calibri"/>
+          <w:color w:val="979797"/>
+          <w:sz w:val="20"/>
+          <w:szCs w:val="20"/>
+        </w:rPr>
+      </w:pPr>
+      <w:r>
+        <w:rPr>
+          <w:rFonts w:ascii="Calibri" w:hAnsi="Calibri" w:cs="Calibri"/>
           <w:noProof/>
+          <w:color w:val="979797"/>
+          <w:sz w:val="20"/>
+          <w:szCs w:val="20"/>
           <w:lang w:eastAsia="en-US"/>
         </w:rPr>
         <w:drawing>
-          <wp:inline distT="0" distB="0" distL="0" distR="0" wp14:anchorId="1C27EFD2" wp14:editId="71E26F3A">
-            <wp:extent cx="2257425" cy="2471714"/>
-            <wp:effectExtent l="0" t="0" r="0" b="5080"/>
-            <wp:docPr id="8" name="Picture 8"/>
+          <wp:inline distT="0" distB="0" distL="0" distR="0" wp14:anchorId="1A366772" wp14:editId="2DDC25AC">
+            <wp:extent cx="151130" cy="151130"/>
+            <wp:effectExtent l="0" t="0" r="1270" b="1270"/>
+            <wp:docPr id="19" name="Picture 19" descr="Important"/>
             <wp:cNvGraphicFramePr>
               <a:graphicFrameLocks xmlns:a="http://schemas.openxmlformats.org/drawingml/2006/main" noChangeAspect="1"/>
             </wp:cNvGraphicFramePr>
@@ -598,13 +636,13 @@
               <a:graphicData uri="http://schemas.openxmlformats.org/drawingml/2006/picture">
                 <pic:pic xmlns:pic="http://schemas.openxmlformats.org/drawingml/2006/picture">
                   <pic:nvPicPr>
-                    <pic:cNvPr id="0" name="Picture 14"/>
+                    <pic:cNvPr id="0" name="Picture 4" descr="Important"/>
                     <pic:cNvPicPr>
                       <a:picLocks noChangeAspect="1" noChangeArrowheads="1"/>
                     </pic:cNvPicPr>
                   </pic:nvPicPr>
                   <pic:blipFill>
-                    <a:blip r:embed="rId15" cstate="print">
+                    <a:blip r:embed="rId11">
                       <a:extLst>
                         <a:ext uri="{28A0092B-C50C-407E-A947-70E740481C1C}">
                           <a14:useLocalDpi xmlns:a14="http://schemas.microsoft.com/office/drawing/2010/main" val="0"/>
@@ -619,7 +657,7 @@
                   <pic:spPr bwMode="auto">
                     <a:xfrm>
                       <a:off x="0" y="0"/>
-                      <a:ext cx="2262101" cy="2476834"/>
+                      <a:ext cx="151130" cy="151130"/>
                     </a:xfrm>
                     <a:prstGeom prst="rect">
                       <a:avLst/>
@@ -635,27 +673,107 @@
           </wp:inline>
         </w:drawing>
       </w:r>
-    </w:p>
-    <w:p>
-      <w:r>
-        <w:t>The following images outline the installation:</w:t>
-      </w:r>
-    </w:p>
-    <w:p>
-      <w:pPr>
-        <w:keepNext/>
-        <w:jc w:val="center"/>
-      </w:pPr>
-      <w:r>
-        <w:rPr>
+      <w:r>
+        <w:rPr>
+          <w:rFonts w:ascii="Calibri" w:hAnsi="Calibri" w:cs="Calibri"/>
+          <w:color w:val="979797"/>
+          <w:sz w:val="20"/>
+          <w:szCs w:val="20"/>
+        </w:rPr>
+        <w:t> </w:t>
+      </w:r>
+      <w:r>
+        <w:rPr>
+          <w:rFonts w:ascii="Calibri" w:hAnsi="Calibri" w:cs="Calibri"/>
+          <w:color w:val="979797"/>
+          <w:sz w:val="21"/>
+          <w:szCs w:val="21"/>
+        </w:rPr>
+        <w:t>Placing Grounding Electrode Arrays</w:t>
+      </w:r>
+    </w:p>
+    <w:p>
+      <w:pPr>
+        <w:numPr>
+          <w:ilvl w:val="2"/>
+          <w:numId w:val="32"/>
+        </w:numPr>
+        <w:ind w:left="1112"/>
+        <w:jc w:val="left"/>
+        <w:textAlignment w:val="center"/>
+        <w:rPr>
+          <w:rFonts w:ascii="Calibri" w:hAnsi="Calibri" w:cs="Calibri"/>
+          <w:color w:val="979797"/>
+          <w:sz w:val="20"/>
+          <w:szCs w:val="20"/>
+        </w:rPr>
+      </w:pPr>
+      <w:r>
+        <w:rPr>
+          <w:rFonts w:ascii="Calibri" w:hAnsi="Calibri" w:cs="Calibri"/>
+          <w:color w:val="979797"/>
+          <w:sz w:val="21"/>
+          <w:szCs w:val="21"/>
+        </w:rPr>
+        <w:t>Parts selection</w:t>
+      </w:r>
+    </w:p>
+    <w:p>
+      <w:pPr>
+        <w:numPr>
+          <w:ilvl w:val="2"/>
+          <w:numId w:val="32"/>
+        </w:numPr>
+        <w:ind w:left="1112"/>
+        <w:jc w:val="left"/>
+        <w:textAlignment w:val="center"/>
+        <w:rPr>
+          <w:rFonts w:ascii="Calibri" w:hAnsi="Calibri" w:cs="Calibri"/>
+          <w:color w:val="979797"/>
+          <w:sz w:val="20"/>
+          <w:szCs w:val="20"/>
+        </w:rPr>
+      </w:pPr>
+      <w:r>
+        <w:rPr>
+          <w:rFonts w:ascii="Calibri" w:hAnsi="Calibri" w:cs="Calibri"/>
+          <w:color w:val="979797"/>
+          <w:sz w:val="21"/>
+          <w:szCs w:val="21"/>
+        </w:rPr>
+        <w:t>Electrode array tool</w:t>
+      </w:r>
+    </w:p>
+    <w:p>
+      <w:pPr>
+        <w:numPr>
+          <w:ilvl w:val="1"/>
+          <w:numId w:val="32"/>
+        </w:numPr>
+        <w:ind w:left="572"/>
+        <w:jc w:val="left"/>
+        <w:textAlignment w:val="center"/>
+        <w:rPr>
+          <w:rFonts w:ascii="Calibri" w:hAnsi="Calibri" w:cs="Calibri"/>
+          <w:color w:val="979797"/>
+          <w:sz w:val="20"/>
+          <w:szCs w:val="20"/>
+        </w:rPr>
+      </w:pPr>
+      <w:r>
+        <w:rPr>
+          <w:rFonts w:ascii="Calibri" w:hAnsi="Calibri" w:cs="Calibri"/>
           <w:noProof/>
+          <w:color w:val="979797"/>
+          <w:sz w:val="20"/>
+          <w:szCs w:val="20"/>
           <w:lang w:eastAsia="en-US"/>
         </w:rPr>
         <w:drawing>
-          <wp:inline distT="0" distB="0" distL="0" distR="0" wp14:anchorId="770B7102" wp14:editId="65CDB37C">
-            <wp:extent cx="2103543" cy="1577657"/>
-            <wp:effectExtent l="0" t="3810" r="7620" b="7620"/>
-            <wp:docPr id="11" name="Picture 11" descr="C:\Users\e1176752\AppData\Local\Microsoft\Windows\INetCache\Content.Word\IMG_1695.JPG"/>
+          <wp:inline distT="0" distB="0" distL="0" distR="0" wp14:anchorId="342B3517" wp14:editId="504D1C42">
+            <wp:extent cx="151130" cy="151130"/>
+            <wp:effectExtent l="0" t="0" r="1270" b="1270"/>
+            <wp:docPr id="16" name="Picture 16" descr="Important"/>
             <wp:cNvGraphicFramePr>
               <a:graphicFrameLocks xmlns:a="http://schemas.openxmlformats.org/drawingml/2006/main" noChangeAspect="1"/>
             </wp:cNvGraphicFramePr>
@@ -663,13 +781,13 @@
               <a:graphicData uri="http://schemas.openxmlformats.org/drawingml/2006/picture">
                 <pic:pic xmlns:pic="http://schemas.openxmlformats.org/drawingml/2006/picture">
                   <pic:nvPicPr>
-                    <pic:cNvPr id="0" name="Picture 19" descr="C:\Users\e1176752\AppData\Local\Microsoft\Windows\INetCache\Content.Word\IMG_1695.JPG"/>
+                    <pic:cNvPr id="0" name="Picture 5" descr="Important"/>
                     <pic:cNvPicPr>
                       <a:picLocks noChangeAspect="1" noChangeArrowheads="1"/>
                     </pic:cNvPicPr>
                   </pic:nvPicPr>
                   <pic:blipFill>
-                    <a:blip r:embed="rId16" cstate="print">
+                    <a:blip r:embed="rId11">
                       <a:extLst>
                         <a:ext uri="{28A0092B-C50C-407E-A947-70E740481C1C}">
                           <a14:useLocalDpi xmlns:a14="http://schemas.microsoft.com/office/drawing/2010/main" val="0"/>
@@ -682,9 +800,9 @@
                     </a:stretch>
                   </pic:blipFill>
                   <pic:spPr bwMode="auto">
-                    <a:xfrm rot="5400000">
+                    <a:xfrm>
                       <a:off x="0" y="0"/>
-                      <a:ext cx="2105133" cy="1578850"/>
+                      <a:ext cx="151130" cy="151130"/>
                     </a:xfrm>
                     <a:prstGeom prst="rect">
                       <a:avLst/>
@@ -701,18 +819,1366 @@
         </w:drawing>
       </w:r>
       <w:r>
-        <w:t xml:space="preserve"> </w:t>
-      </w:r>
+        <w:rPr>
+          <w:rFonts w:ascii="Calibri" w:hAnsi="Calibri" w:cs="Calibri"/>
+          <w:color w:val="979797"/>
+          <w:sz w:val="20"/>
+          <w:szCs w:val="20"/>
+        </w:rPr>
+        <w:t> </w:t>
+      </w:r>
+      <w:r>
+        <w:rPr>
+          <w:rFonts w:ascii="Calibri" w:hAnsi="Calibri" w:cs="Calibri"/>
+          <w:color w:val="979797"/>
+          <w:sz w:val="21"/>
+          <w:szCs w:val="21"/>
+        </w:rPr>
+        <w:t>Reports/BOM/pricing</w:t>
+      </w:r>
+    </w:p>
+    <w:p>
+      <w:pPr>
+        <w:pStyle w:val="NormalWeb"/>
+        <w:spacing w:before="0" w:beforeAutospacing="0" w:after="0" w:afterAutospacing="0"/>
+        <w:ind w:left="32"/>
+        <w:rPr>
+          <w:rFonts w:ascii="Calibri" w:hAnsi="Calibri" w:cs="Calibri"/>
+          <w:color w:val="979797"/>
+          <w:sz w:val="21"/>
+          <w:szCs w:val="21"/>
+        </w:rPr>
+      </w:pPr>
+      <w:r>
+        <w:rPr>
+          <w:rFonts w:ascii="Calibri" w:hAnsi="Calibri" w:cs="Calibri"/>
+          <w:color w:val="979797"/>
+          <w:sz w:val="21"/>
+          <w:szCs w:val="21"/>
+        </w:rPr>
+        <w:t> </w:t>
+      </w:r>
+    </w:p>
+    <w:p>
+      <w:pPr>
+        <w:pStyle w:val="NormalWeb"/>
+        <w:spacing w:before="0" w:beforeAutospacing="0" w:after="0" w:afterAutospacing="0"/>
+        <w:ind w:left="32"/>
+        <w:rPr>
+          <w:rFonts w:ascii="Calibri" w:hAnsi="Calibri" w:cs="Calibri"/>
+          <w:color w:val="979797"/>
+          <w:sz w:val="21"/>
+          <w:szCs w:val="21"/>
+        </w:rPr>
+      </w:pPr>
+      <w:r>
+        <w:rPr>
+          <w:rFonts w:ascii="Calibri" w:hAnsi="Calibri" w:cs="Calibri"/>
+          <w:color w:val="979797"/>
+          <w:sz w:val="21"/>
+          <w:szCs w:val="21"/>
+        </w:rPr>
+        <w:t> </w:t>
+      </w:r>
+    </w:p>
+    <w:p>
+      <w:pPr>
+        <w:pStyle w:val="NormalWeb"/>
+        <w:spacing w:before="0" w:beforeAutospacing="0" w:after="0" w:afterAutospacing="0"/>
+        <w:ind w:left="32"/>
+        <w:rPr>
+          <w:rFonts w:ascii="Calibri" w:hAnsi="Calibri" w:cs="Calibri"/>
+          <w:color w:val="979797"/>
+          <w:sz w:val="40"/>
+          <w:szCs w:val="40"/>
+        </w:rPr>
+      </w:pPr>
+      <w:r>
+        <w:rPr>
+          <w:rFonts w:ascii="Calibri" w:hAnsi="Calibri" w:cs="Calibri"/>
+          <w:color w:val="979797"/>
+          <w:sz w:val="40"/>
+          <w:szCs w:val="40"/>
+        </w:rPr>
+        <w:t>S3000</w:t>
+      </w:r>
+    </w:p>
+    <w:p>
+      <w:pPr>
+        <w:pStyle w:val="NormalWeb"/>
+        <w:spacing w:before="0" w:beforeAutospacing="0" w:after="0" w:afterAutospacing="0"/>
+        <w:ind w:left="32"/>
+        <w:rPr>
+          <w:rFonts w:ascii="Calibri" w:hAnsi="Calibri" w:cs="Calibri"/>
+          <w:sz w:val="20"/>
+          <w:szCs w:val="20"/>
+        </w:rPr>
+      </w:pPr>
+      <w:r>
+        <w:rPr>
+          <w:rFonts w:ascii="Calibri" w:hAnsi="Calibri" w:cs="Calibri"/>
+          <w:sz w:val="20"/>
+          <w:szCs w:val="20"/>
+        </w:rPr>
+        <w:t> </w:t>
+      </w:r>
+    </w:p>
+    <w:p>
+      <w:pPr>
+        <w:numPr>
+          <w:ilvl w:val="1"/>
+          <w:numId w:val="32"/>
+        </w:numPr>
+        <w:ind w:left="572"/>
+        <w:jc w:val="left"/>
+        <w:textAlignment w:val="center"/>
+        <w:rPr>
+          <w:rFonts w:ascii="Calibri" w:hAnsi="Calibri" w:cs="Calibri"/>
+          <w:color w:val="979797"/>
+          <w:sz w:val="20"/>
+          <w:szCs w:val="20"/>
+        </w:rPr>
+      </w:pPr>
+      <w:r>
+        <w:rPr>
+          <w:rFonts w:ascii="Calibri" w:hAnsi="Calibri" w:cs="Calibri"/>
+          <w:color w:val="979797"/>
+          <w:sz w:val="21"/>
+          <w:szCs w:val="21"/>
+        </w:rPr>
+        <w:t>Placing POIs (Points of Interest)</w:t>
+      </w:r>
+    </w:p>
+    <w:p>
+      <w:pPr>
+        <w:numPr>
+          <w:ilvl w:val="2"/>
+          <w:numId w:val="32"/>
+        </w:numPr>
+        <w:ind w:left="1112"/>
+        <w:jc w:val="left"/>
+        <w:textAlignment w:val="center"/>
+        <w:rPr>
+          <w:rFonts w:ascii="Calibri" w:hAnsi="Calibri" w:cs="Calibri"/>
+          <w:color w:val="979797"/>
+          <w:sz w:val="20"/>
+          <w:szCs w:val="20"/>
+        </w:rPr>
+      </w:pPr>
+      <w:r>
+        <w:rPr>
+          <w:rFonts w:ascii="Calibri" w:hAnsi="Calibri" w:cs="Calibri"/>
+          <w:color w:val="979797"/>
+          <w:sz w:val="21"/>
+          <w:szCs w:val="21"/>
+        </w:rPr>
+        <w:t>Placing POIs on corners</w:t>
+      </w:r>
+    </w:p>
+    <w:p>
+      <w:pPr>
+        <w:numPr>
+          <w:ilvl w:val="2"/>
+          <w:numId w:val="32"/>
+        </w:numPr>
+        <w:ind w:left="1112"/>
+        <w:jc w:val="left"/>
+        <w:textAlignment w:val="center"/>
+        <w:rPr>
+          <w:rFonts w:ascii="Calibri" w:hAnsi="Calibri" w:cs="Calibri"/>
+          <w:color w:val="979797"/>
+          <w:sz w:val="20"/>
+          <w:szCs w:val="20"/>
+        </w:rPr>
+      </w:pPr>
+      <w:r>
+        <w:rPr>
+          <w:rFonts w:ascii="Calibri" w:hAnsi="Calibri" w:cs="Calibri"/>
+          <w:color w:val="979797"/>
+          <w:sz w:val="21"/>
+          <w:szCs w:val="21"/>
+        </w:rPr>
+        <w:t>Placing POIs on edges</w:t>
+      </w:r>
+    </w:p>
+    <w:p>
+      <w:pPr>
+        <w:numPr>
+          <w:ilvl w:val="2"/>
+          <w:numId w:val="32"/>
+        </w:numPr>
+        <w:ind w:left="1112"/>
+        <w:jc w:val="left"/>
+        <w:textAlignment w:val="center"/>
+        <w:rPr>
+          <w:rFonts w:ascii="Calibri" w:hAnsi="Calibri" w:cs="Calibri"/>
+          <w:color w:val="979797"/>
+          <w:sz w:val="20"/>
+          <w:szCs w:val="20"/>
+        </w:rPr>
+      </w:pPr>
+      <w:r>
+        <w:rPr>
+          <w:rFonts w:ascii="Calibri" w:hAnsi="Calibri" w:cs="Calibri"/>
+          <w:color w:val="979797"/>
+          <w:sz w:val="21"/>
+          <w:szCs w:val="21"/>
+        </w:rPr>
+        <w:t>Analyze form tool</w:t>
+      </w:r>
+    </w:p>
+    <w:p>
+      <w:pPr>
+        <w:numPr>
+          <w:ilvl w:val="2"/>
+          <w:numId w:val="32"/>
+        </w:numPr>
+        <w:ind w:left="1112"/>
+        <w:jc w:val="left"/>
+        <w:textAlignment w:val="center"/>
+        <w:rPr>
+          <w:rFonts w:ascii="Calibri" w:hAnsi="Calibri" w:cs="Calibri"/>
+          <w:color w:val="979797"/>
+          <w:sz w:val="20"/>
+          <w:szCs w:val="20"/>
+        </w:rPr>
+      </w:pPr>
+      <w:r>
+        <w:rPr>
+          <w:rFonts w:ascii="Calibri" w:hAnsi="Calibri" w:cs="Calibri"/>
+          <w:color w:val="979797"/>
+          <w:sz w:val="21"/>
+          <w:szCs w:val="21"/>
+        </w:rPr>
+        <w:t>Placing POIs near air terminals</w:t>
+      </w:r>
+    </w:p>
+    <w:p>
+      <w:pPr>
+        <w:numPr>
+          <w:ilvl w:val="1"/>
+          <w:numId w:val="32"/>
+        </w:numPr>
+        <w:ind w:left="572"/>
+        <w:jc w:val="left"/>
+        <w:textAlignment w:val="center"/>
+        <w:rPr>
+          <w:rFonts w:ascii="Calibri" w:hAnsi="Calibri" w:cs="Calibri"/>
+          <w:color w:val="979797"/>
+          <w:sz w:val="20"/>
+          <w:szCs w:val="20"/>
+        </w:rPr>
+      </w:pPr>
+      <w:r>
+        <w:rPr>
+          <w:rFonts w:ascii="Calibri" w:hAnsi="Calibri" w:cs="Calibri"/>
+          <w:color w:val="979797"/>
+          <w:sz w:val="21"/>
+          <w:szCs w:val="21"/>
+        </w:rPr>
+        <w:t>Placing air terminals</w:t>
+      </w:r>
+    </w:p>
+    <w:p>
+      <w:pPr>
+        <w:numPr>
+          <w:ilvl w:val="2"/>
+          <w:numId w:val="32"/>
+        </w:numPr>
+        <w:ind w:left="1112"/>
+        <w:jc w:val="left"/>
+        <w:textAlignment w:val="center"/>
+        <w:rPr>
+          <w:rFonts w:ascii="Calibri" w:hAnsi="Calibri" w:cs="Calibri"/>
+          <w:color w:val="979797"/>
+          <w:sz w:val="20"/>
+          <w:szCs w:val="20"/>
+        </w:rPr>
+      </w:pPr>
+      <w:r>
+        <w:rPr>
+          <w:rFonts w:ascii="Calibri" w:hAnsi="Calibri" w:cs="Calibri"/>
+          <w:color w:val="979797"/>
+          <w:sz w:val="21"/>
+          <w:szCs w:val="21"/>
+        </w:rPr>
+        <w:t>Placing POIs near air terminals</w:t>
+      </w:r>
+    </w:p>
+    <w:p>
+      <w:pPr>
+        <w:numPr>
+          <w:ilvl w:val="2"/>
+          <w:numId w:val="32"/>
+        </w:numPr>
+        <w:ind w:left="1112"/>
+        <w:jc w:val="left"/>
+        <w:textAlignment w:val="center"/>
+        <w:rPr>
+          <w:rFonts w:ascii="Calibri" w:hAnsi="Calibri" w:cs="Calibri"/>
+          <w:color w:val="979797"/>
+          <w:sz w:val="20"/>
+          <w:szCs w:val="20"/>
+        </w:rPr>
+      </w:pPr>
+      <w:r>
+        <w:rPr>
+          <w:rFonts w:ascii="Calibri" w:hAnsi="Calibri" w:cs="Calibri"/>
+          <w:color w:val="979797"/>
+          <w:sz w:val="21"/>
+          <w:szCs w:val="21"/>
+        </w:rPr>
+        <w:t>Location of air terminals</w:t>
+      </w:r>
+    </w:p>
+    <w:p>
+      <w:pPr>
+        <w:numPr>
+          <w:ilvl w:val="2"/>
+          <w:numId w:val="32"/>
+        </w:numPr>
+        <w:ind w:left="1112"/>
+        <w:jc w:val="left"/>
+        <w:textAlignment w:val="center"/>
+        <w:rPr>
+          <w:rFonts w:ascii="Calibri" w:hAnsi="Calibri" w:cs="Calibri"/>
+          <w:color w:val="979797"/>
+          <w:sz w:val="20"/>
+          <w:szCs w:val="20"/>
+        </w:rPr>
+      </w:pPr>
+      <w:r>
+        <w:rPr>
+          <w:rFonts w:ascii="Calibri" w:hAnsi="Calibri" w:cs="Calibri"/>
+          <w:color w:val="979797"/>
+          <w:sz w:val="21"/>
+          <w:szCs w:val="21"/>
+        </w:rPr>
+        <w:t>Parts selection</w:t>
+      </w:r>
+    </w:p>
+    <w:p>
+      <w:pPr>
+        <w:numPr>
+          <w:ilvl w:val="1"/>
+          <w:numId w:val="32"/>
+        </w:numPr>
+        <w:ind w:left="572"/>
+        <w:jc w:val="left"/>
+        <w:textAlignment w:val="center"/>
+        <w:rPr>
+          <w:rFonts w:ascii="Calibri" w:hAnsi="Calibri" w:cs="Calibri"/>
+          <w:color w:val="979797"/>
+          <w:sz w:val="20"/>
+          <w:szCs w:val="20"/>
+        </w:rPr>
+      </w:pPr>
+      <w:r>
+        <w:rPr>
+          <w:rFonts w:ascii="Calibri" w:hAnsi="Calibri" w:cs="Calibri"/>
+          <w:color w:val="979797"/>
+          <w:sz w:val="21"/>
+          <w:szCs w:val="21"/>
+        </w:rPr>
+        <w:t>Analyzing results/changing design</w:t>
+      </w:r>
+    </w:p>
+    <w:p>
+      <w:pPr>
+        <w:numPr>
+          <w:ilvl w:val="2"/>
+          <w:numId w:val="32"/>
+        </w:numPr>
+        <w:ind w:left="1112"/>
+        <w:jc w:val="left"/>
+        <w:textAlignment w:val="center"/>
+        <w:rPr>
+          <w:rFonts w:ascii="Calibri" w:hAnsi="Calibri" w:cs="Calibri"/>
+          <w:color w:val="979797"/>
+          <w:sz w:val="20"/>
+          <w:szCs w:val="20"/>
+        </w:rPr>
+      </w:pPr>
+      <w:r>
+        <w:rPr>
+          <w:rFonts w:ascii="Calibri" w:hAnsi="Calibri" w:cs="Calibri"/>
+          <w:color w:val="979797"/>
+          <w:sz w:val="21"/>
+          <w:szCs w:val="21"/>
+        </w:rPr>
+        <w:t>What to do if any of the required checkpoints are not met</w:t>
+      </w:r>
+    </w:p>
+    <w:p>
+      <w:pPr>
+        <w:numPr>
+          <w:ilvl w:val="2"/>
+          <w:numId w:val="32"/>
+        </w:numPr>
+        <w:ind w:left="1112"/>
+        <w:jc w:val="left"/>
+        <w:textAlignment w:val="center"/>
+        <w:rPr>
+          <w:rFonts w:ascii="Calibri" w:hAnsi="Calibri" w:cs="Calibri"/>
+          <w:color w:val="979797"/>
+          <w:sz w:val="20"/>
+          <w:szCs w:val="20"/>
+        </w:rPr>
+      </w:pPr>
+      <w:r>
+        <w:rPr>
+          <w:rFonts w:ascii="Calibri" w:hAnsi="Calibri" w:cs="Calibri"/>
+          <w:color w:val="979797"/>
+          <w:sz w:val="21"/>
+          <w:szCs w:val="21"/>
+        </w:rPr>
+        <w:t>Optimizing designs</w:t>
+      </w:r>
+    </w:p>
+    <w:p>
+      <w:pPr>
+        <w:numPr>
+          <w:ilvl w:val="1"/>
+          <w:numId w:val="32"/>
+        </w:numPr>
+        <w:ind w:left="572"/>
+        <w:jc w:val="left"/>
+        <w:textAlignment w:val="center"/>
+        <w:rPr>
+          <w:rFonts w:ascii="Calibri" w:hAnsi="Calibri" w:cs="Calibri"/>
+          <w:color w:val="979797"/>
+          <w:sz w:val="20"/>
+          <w:szCs w:val="20"/>
+        </w:rPr>
+      </w:pPr>
+      <w:r>
+        <w:rPr>
+          <w:rFonts w:ascii="Calibri" w:hAnsi="Calibri" w:cs="Calibri"/>
+          <w:color w:val="979797"/>
+          <w:sz w:val="21"/>
+          <w:szCs w:val="21"/>
+        </w:rPr>
+        <w:t>Placing down conductors</w:t>
+      </w:r>
+    </w:p>
+    <w:p>
+      <w:pPr>
+        <w:numPr>
+          <w:ilvl w:val="2"/>
+          <w:numId w:val="32"/>
+        </w:numPr>
+        <w:ind w:left="1112"/>
+        <w:jc w:val="left"/>
+        <w:textAlignment w:val="center"/>
+        <w:rPr>
+          <w:rFonts w:ascii="Calibri" w:hAnsi="Calibri" w:cs="Calibri"/>
+          <w:color w:val="979797"/>
+          <w:sz w:val="20"/>
+          <w:szCs w:val="20"/>
+        </w:rPr>
+      </w:pPr>
+      <w:r>
+        <w:rPr>
+          <w:rFonts w:ascii="Calibri" w:hAnsi="Calibri" w:cs="Calibri"/>
+          <w:color w:val="979797"/>
+          <w:sz w:val="21"/>
+          <w:szCs w:val="21"/>
+        </w:rPr>
+        <w:t>Parts selection</w:t>
+      </w:r>
+    </w:p>
+    <w:p>
+      <w:pPr>
+        <w:numPr>
+          <w:ilvl w:val="2"/>
+          <w:numId w:val="32"/>
+        </w:numPr>
+        <w:ind w:left="1112"/>
+        <w:jc w:val="left"/>
+        <w:textAlignment w:val="center"/>
+        <w:rPr>
+          <w:rFonts w:ascii="Calibri" w:hAnsi="Calibri" w:cs="Calibri"/>
+          <w:color w:val="979797"/>
+          <w:sz w:val="20"/>
+          <w:szCs w:val="20"/>
+        </w:rPr>
+      </w:pPr>
+      <w:r>
+        <w:rPr>
+          <w:rFonts w:ascii="Calibri" w:hAnsi="Calibri" w:cs="Calibri"/>
+          <w:color w:val="979797"/>
+          <w:sz w:val="21"/>
+          <w:szCs w:val="21"/>
+        </w:rPr>
+        <w:t>Conductor array tool</w:t>
+      </w:r>
+    </w:p>
+    <w:p>
+      <w:pPr>
+        <w:numPr>
+          <w:ilvl w:val="1"/>
+          <w:numId w:val="32"/>
+        </w:numPr>
+        <w:ind w:left="572"/>
+        <w:jc w:val="left"/>
+        <w:textAlignment w:val="center"/>
+        <w:rPr>
+          <w:rFonts w:ascii="Calibri" w:hAnsi="Calibri" w:cs="Calibri"/>
+          <w:color w:val="979797"/>
+          <w:sz w:val="20"/>
+          <w:szCs w:val="20"/>
+        </w:rPr>
+      </w:pPr>
+      <w:r>
+        <w:rPr>
+          <w:rFonts w:ascii="Calibri" w:hAnsi="Calibri" w:cs="Calibri"/>
+          <w:color w:val="979797"/>
+          <w:sz w:val="21"/>
+          <w:szCs w:val="21"/>
+        </w:rPr>
+        <w:t>FAQ</w:t>
+      </w:r>
+    </w:p>
+    <w:p>
+      <w:pPr>
+        <w:numPr>
+          <w:ilvl w:val="2"/>
+          <w:numId w:val="32"/>
+        </w:numPr>
+        <w:ind w:left="1112"/>
+        <w:jc w:val="left"/>
+        <w:textAlignment w:val="center"/>
+        <w:rPr>
+          <w:rFonts w:ascii="Calibri" w:hAnsi="Calibri" w:cs="Calibri"/>
+          <w:color w:val="979797"/>
+          <w:sz w:val="20"/>
+          <w:szCs w:val="20"/>
+        </w:rPr>
+      </w:pPr>
+      <w:r>
+        <w:rPr>
+          <w:rFonts w:ascii="Calibri" w:hAnsi="Calibri" w:cs="Calibri"/>
+          <w:color w:val="979797"/>
+          <w:sz w:val="21"/>
+          <w:szCs w:val="21"/>
+        </w:rPr>
+        <w:t>How do I know my results are good?</w:t>
+      </w:r>
+    </w:p>
+    <w:p>
+      <w:pPr>
+        <w:numPr>
+          <w:ilvl w:val="1"/>
+          <w:numId w:val="32"/>
+        </w:numPr>
+        <w:ind w:left="572"/>
+        <w:jc w:val="left"/>
+        <w:textAlignment w:val="center"/>
+        <w:rPr>
+          <w:rFonts w:ascii="Calibri" w:hAnsi="Calibri" w:cs="Calibri"/>
+          <w:color w:val="979797"/>
+          <w:sz w:val="20"/>
+          <w:szCs w:val="20"/>
+        </w:rPr>
+      </w:pPr>
+      <w:r>
+        <w:rPr>
+          <w:rFonts w:ascii="Calibri" w:hAnsi="Calibri" w:cs="Calibri"/>
+          <w:color w:val="979797"/>
+          <w:sz w:val="21"/>
+          <w:szCs w:val="21"/>
+        </w:rPr>
+        <w:t xml:space="preserve">Windloading document that has IP </w:t>
+      </w:r>
+    </w:p>
+    <w:p>
+      <w:pPr>
+        <w:numPr>
+          <w:ilvl w:val="1"/>
+          <w:numId w:val="32"/>
+        </w:numPr>
+        <w:ind w:left="572"/>
+        <w:jc w:val="left"/>
+        <w:textAlignment w:val="center"/>
+        <w:rPr>
+          <w:rFonts w:ascii="Calibri" w:hAnsi="Calibri" w:cs="Calibri"/>
+          <w:color w:val="979797"/>
+          <w:sz w:val="20"/>
+          <w:szCs w:val="20"/>
+        </w:rPr>
+      </w:pPr>
+      <w:r>
+        <w:rPr>
+          <w:rFonts w:ascii="Calibri" w:hAnsi="Calibri" w:cs="Calibri"/>
+          <w:color w:val="979797"/>
+          <w:sz w:val="21"/>
+          <w:szCs w:val="21"/>
+        </w:rPr>
+        <w:t>LPMWRWW</w:t>
+      </w:r>
+    </w:p>
+    <w:p>
+      <w:pPr>
+        <w:pStyle w:val="NormalWeb"/>
+        <w:spacing w:before="0" w:beforeAutospacing="0" w:after="0" w:afterAutospacing="0"/>
+        <w:ind w:left="32"/>
+        <w:rPr>
+          <w:rFonts w:ascii="Calibri" w:hAnsi="Calibri" w:cs="Calibri"/>
+          <w:color w:val="979797"/>
+          <w:sz w:val="21"/>
+          <w:szCs w:val="21"/>
+        </w:rPr>
+      </w:pPr>
+      <w:r>
+        <w:rPr>
+          <w:rFonts w:ascii="Calibri" w:hAnsi="Calibri" w:cs="Calibri"/>
+          <w:color w:val="979797"/>
+          <w:sz w:val="21"/>
+          <w:szCs w:val="21"/>
+        </w:rPr>
+        <w:t> </w:t>
+      </w:r>
+    </w:p>
+    <w:p>
+      <w:pPr>
+        <w:pStyle w:val="NormalWeb"/>
+        <w:spacing w:before="0" w:beforeAutospacing="0" w:after="0" w:afterAutospacing="0"/>
+        <w:ind w:left="32"/>
+        <w:rPr>
+          <w:rFonts w:ascii="Calibri" w:hAnsi="Calibri" w:cs="Calibri"/>
+          <w:color w:val="979797"/>
+          <w:sz w:val="40"/>
+          <w:szCs w:val="40"/>
+        </w:rPr>
+      </w:pPr>
+      <w:r>
+        <w:rPr>
+          <w:rFonts w:ascii="Calibri" w:hAnsi="Calibri" w:cs="Calibri"/>
+          <w:color w:val="979797"/>
+          <w:sz w:val="40"/>
+          <w:szCs w:val="40"/>
+        </w:rPr>
+        <w:t>S2000</w:t>
+      </w:r>
+    </w:p>
+    <w:p>
+      <w:pPr>
+        <w:pStyle w:val="NormalWeb"/>
+        <w:spacing w:before="0" w:beforeAutospacing="0" w:after="0" w:afterAutospacing="0"/>
+        <w:ind w:left="32"/>
+        <w:rPr>
+          <w:rFonts w:ascii="Calibri" w:hAnsi="Calibri" w:cs="Calibri"/>
+          <w:sz w:val="20"/>
+          <w:szCs w:val="20"/>
+        </w:rPr>
+      </w:pPr>
+      <w:r>
+        <w:rPr>
+          <w:rFonts w:ascii="Calibri" w:hAnsi="Calibri" w:cs="Calibri"/>
+          <w:sz w:val="20"/>
+          <w:szCs w:val="20"/>
+        </w:rPr>
+        <w:t> </w:t>
+      </w:r>
+    </w:p>
+    <w:p>
+      <w:pPr>
+        <w:numPr>
+          <w:ilvl w:val="1"/>
+          <w:numId w:val="32"/>
+        </w:numPr>
+        <w:ind w:left="572"/>
+        <w:jc w:val="left"/>
+        <w:textAlignment w:val="center"/>
+        <w:rPr>
+          <w:rFonts w:ascii="Calibri" w:hAnsi="Calibri" w:cs="Calibri"/>
+          <w:color w:val="979797"/>
+          <w:sz w:val="20"/>
+          <w:szCs w:val="20"/>
+        </w:rPr>
+      </w:pPr>
+      <w:r>
+        <w:rPr>
+          <w:rFonts w:ascii="Calibri" w:hAnsi="Calibri" w:cs="Calibri"/>
+          <w:color w:val="979797"/>
+          <w:sz w:val="21"/>
+          <w:szCs w:val="21"/>
+        </w:rPr>
+        <w:t>Importing models</w:t>
+      </w:r>
+    </w:p>
+    <w:p>
+      <w:pPr>
+        <w:numPr>
+          <w:ilvl w:val="2"/>
+          <w:numId w:val="32"/>
+        </w:numPr>
+        <w:ind w:left="1112"/>
+        <w:jc w:val="left"/>
+        <w:textAlignment w:val="center"/>
+        <w:rPr>
+          <w:rFonts w:ascii="Calibri" w:hAnsi="Calibri" w:cs="Calibri"/>
+          <w:color w:val="979797"/>
+          <w:sz w:val="20"/>
+          <w:szCs w:val="20"/>
+        </w:rPr>
+      </w:pPr>
+      <w:r>
+        <w:rPr>
+          <w:rFonts w:ascii="Calibri" w:hAnsi="Calibri" w:cs="Calibri"/>
+          <w:color w:val="979797"/>
+          <w:sz w:val="21"/>
+          <w:szCs w:val="21"/>
+        </w:rPr>
+        <w:lastRenderedPageBreak/>
+        <w:t>Designing the model</w:t>
+      </w:r>
+      <w:bookmarkStart w:id="0" w:name="_GoBack"/>
+      <w:bookmarkEnd w:id="0"/>
+    </w:p>
+    <w:p>
+      <w:pPr>
+        <w:numPr>
+          <w:ilvl w:val="2"/>
+          <w:numId w:val="32"/>
+        </w:numPr>
+        <w:ind w:left="1112"/>
+        <w:jc w:val="left"/>
+        <w:textAlignment w:val="center"/>
+        <w:rPr>
+          <w:rFonts w:ascii="Calibri" w:hAnsi="Calibri" w:cs="Calibri"/>
+          <w:color w:val="979797"/>
+          <w:sz w:val="20"/>
+          <w:szCs w:val="20"/>
+        </w:rPr>
+      </w:pPr>
+      <w:r>
+        <w:rPr>
+          <w:rFonts w:ascii="Calibri" w:hAnsi="Calibri" w:cs="Calibri"/>
+          <w:color w:val="979797"/>
+          <w:sz w:val="21"/>
+          <w:szCs w:val="21"/>
+        </w:rPr>
+        <w:t>Sketch-up/Revit</w:t>
+      </w:r>
+    </w:p>
+    <w:p>
+      <w:pPr>
+        <w:numPr>
+          <w:ilvl w:val="2"/>
+          <w:numId w:val="32"/>
+        </w:numPr>
+        <w:ind w:left="1112"/>
+        <w:jc w:val="left"/>
+        <w:textAlignment w:val="center"/>
+        <w:rPr>
+          <w:rFonts w:ascii="Calibri" w:hAnsi="Calibri" w:cs="Calibri"/>
+          <w:color w:val="979797"/>
+          <w:sz w:val="20"/>
+          <w:szCs w:val="20"/>
+        </w:rPr>
+      </w:pPr>
+      <w:r>
+        <w:rPr>
+          <w:rFonts w:ascii="Calibri" w:hAnsi="Calibri" w:cs="Calibri"/>
+          <w:color w:val="979797"/>
+          <w:sz w:val="21"/>
+          <w:szCs w:val="21"/>
+        </w:rPr>
+        <w:t>Importing a model</w:t>
+      </w:r>
+    </w:p>
+    <w:p>
+      <w:pPr>
+        <w:numPr>
+          <w:ilvl w:val="2"/>
+          <w:numId w:val="32"/>
+        </w:numPr>
+        <w:ind w:left="1112"/>
+        <w:jc w:val="left"/>
+        <w:textAlignment w:val="center"/>
+        <w:rPr>
+          <w:rFonts w:ascii="Calibri" w:hAnsi="Calibri" w:cs="Calibri"/>
+          <w:color w:val="979797"/>
+          <w:sz w:val="20"/>
+          <w:szCs w:val="20"/>
+        </w:rPr>
+      </w:pPr>
+      <w:r>
+        <w:rPr>
+          <w:rFonts w:ascii="Calibri" w:hAnsi="Calibri" w:cs="Calibri"/>
+          <w:color w:val="979797"/>
+          <w:sz w:val="21"/>
+          <w:szCs w:val="21"/>
+        </w:rPr>
+        <w:t>Multiple facilities</w:t>
+      </w:r>
+    </w:p>
+    <w:p>
+      <w:pPr>
+        <w:numPr>
+          <w:ilvl w:val="3"/>
+          <w:numId w:val="32"/>
+        </w:numPr>
+        <w:ind w:left="1652"/>
+        <w:jc w:val="left"/>
+        <w:textAlignment w:val="center"/>
+        <w:rPr>
+          <w:rFonts w:ascii="Calibri" w:hAnsi="Calibri" w:cs="Calibri"/>
+          <w:color w:val="979797"/>
+          <w:sz w:val="20"/>
+          <w:szCs w:val="20"/>
+        </w:rPr>
+      </w:pPr>
+      <w:r>
+        <w:rPr>
+          <w:rFonts w:ascii="Calibri" w:hAnsi="Calibri" w:cs="Calibri"/>
+          <w:color w:val="979797"/>
+          <w:sz w:val="21"/>
+          <w:szCs w:val="21"/>
+        </w:rPr>
+        <w:t>Origin points</w:t>
+      </w:r>
+    </w:p>
+    <w:p>
+      <w:pPr>
+        <w:numPr>
+          <w:ilvl w:val="2"/>
+          <w:numId w:val="32"/>
+        </w:numPr>
+        <w:ind w:left="1112"/>
+        <w:jc w:val="left"/>
+        <w:textAlignment w:val="center"/>
+        <w:rPr>
+          <w:rFonts w:ascii="Calibri" w:hAnsi="Calibri" w:cs="Calibri"/>
+          <w:color w:val="979797"/>
+          <w:sz w:val="20"/>
+          <w:szCs w:val="20"/>
+        </w:rPr>
+      </w:pPr>
+      <w:r>
+        <w:rPr>
+          <w:rFonts w:ascii="Calibri" w:hAnsi="Calibri" w:cs="Calibri"/>
+          <w:color w:val="979797"/>
+          <w:sz w:val="21"/>
+          <w:szCs w:val="21"/>
+        </w:rPr>
+        <w:t>What to model and what not to model</w:t>
+      </w:r>
+    </w:p>
+    <w:p>
+      <w:pPr>
+        <w:numPr>
+          <w:ilvl w:val="1"/>
+          <w:numId w:val="32"/>
+        </w:numPr>
+        <w:ind w:left="572"/>
+        <w:jc w:val="left"/>
+        <w:textAlignment w:val="center"/>
+        <w:rPr>
+          <w:rFonts w:ascii="Calibri" w:hAnsi="Calibri" w:cs="Calibri"/>
+          <w:color w:val="979797"/>
+          <w:sz w:val="20"/>
+          <w:szCs w:val="20"/>
+        </w:rPr>
+      </w:pPr>
+      <w:r>
+        <w:rPr>
+          <w:rFonts w:ascii="Calibri" w:hAnsi="Calibri" w:cs="Calibri"/>
+          <w:color w:val="979797"/>
+          <w:sz w:val="21"/>
+          <w:szCs w:val="21"/>
+        </w:rPr>
+        <w:t>Placing POIs (Points of Interest)</w:t>
+      </w:r>
+    </w:p>
+    <w:p>
+      <w:pPr>
+        <w:numPr>
+          <w:ilvl w:val="2"/>
+          <w:numId w:val="32"/>
+        </w:numPr>
+        <w:ind w:left="1112"/>
+        <w:jc w:val="left"/>
+        <w:textAlignment w:val="center"/>
+        <w:rPr>
+          <w:rFonts w:ascii="Calibri" w:hAnsi="Calibri" w:cs="Calibri"/>
+          <w:color w:val="979797"/>
+          <w:sz w:val="20"/>
+          <w:szCs w:val="20"/>
+        </w:rPr>
+      </w:pPr>
+      <w:r>
+        <w:rPr>
+          <w:rFonts w:ascii="Calibri" w:hAnsi="Calibri" w:cs="Calibri"/>
+          <w:color w:val="979797"/>
+          <w:sz w:val="21"/>
+          <w:szCs w:val="21"/>
+        </w:rPr>
+        <w:t>Placing POIs on corners</w:t>
+      </w:r>
+    </w:p>
+    <w:p>
+      <w:pPr>
+        <w:numPr>
+          <w:ilvl w:val="2"/>
+          <w:numId w:val="32"/>
+        </w:numPr>
+        <w:ind w:left="1112"/>
+        <w:jc w:val="left"/>
+        <w:textAlignment w:val="center"/>
+        <w:rPr>
+          <w:rFonts w:ascii="Calibri" w:hAnsi="Calibri" w:cs="Calibri"/>
+          <w:color w:val="979797"/>
+          <w:sz w:val="20"/>
+          <w:szCs w:val="20"/>
+        </w:rPr>
+      </w:pPr>
+      <w:r>
+        <w:rPr>
+          <w:rFonts w:ascii="Calibri" w:hAnsi="Calibri" w:cs="Calibri"/>
+          <w:color w:val="979797"/>
+          <w:sz w:val="21"/>
+          <w:szCs w:val="21"/>
+        </w:rPr>
+        <w:t>Placing POIs on edges</w:t>
+      </w:r>
+    </w:p>
+    <w:p>
+      <w:pPr>
+        <w:numPr>
+          <w:ilvl w:val="2"/>
+          <w:numId w:val="32"/>
+        </w:numPr>
+        <w:ind w:left="1112"/>
+        <w:jc w:val="left"/>
+        <w:textAlignment w:val="center"/>
+        <w:rPr>
+          <w:rFonts w:ascii="Calibri" w:hAnsi="Calibri" w:cs="Calibri"/>
+          <w:color w:val="979797"/>
+          <w:sz w:val="20"/>
+          <w:szCs w:val="20"/>
+        </w:rPr>
+      </w:pPr>
+      <w:r>
+        <w:rPr>
+          <w:rFonts w:ascii="Calibri" w:hAnsi="Calibri" w:cs="Calibri"/>
+          <w:color w:val="979797"/>
+          <w:sz w:val="21"/>
+          <w:szCs w:val="21"/>
+        </w:rPr>
+        <w:t>Analyze form tool</w:t>
+      </w:r>
+    </w:p>
+    <w:p>
+      <w:pPr>
+        <w:numPr>
+          <w:ilvl w:val="1"/>
+          <w:numId w:val="32"/>
+        </w:numPr>
+        <w:ind w:left="572"/>
+        <w:jc w:val="left"/>
+        <w:textAlignment w:val="center"/>
+        <w:rPr>
+          <w:rFonts w:ascii="Calibri" w:hAnsi="Calibri" w:cs="Calibri"/>
+          <w:color w:val="979797"/>
+          <w:sz w:val="20"/>
+          <w:szCs w:val="20"/>
+        </w:rPr>
+      </w:pPr>
+      <w:r>
+        <w:rPr>
+          <w:rFonts w:ascii="Calibri" w:hAnsi="Calibri" w:cs="Calibri"/>
+          <w:color w:val="979797"/>
+          <w:sz w:val="21"/>
+          <w:szCs w:val="21"/>
+        </w:rPr>
+        <w:t>Placing air terminals</w:t>
+      </w:r>
+    </w:p>
+    <w:p>
+      <w:pPr>
+        <w:numPr>
+          <w:ilvl w:val="1"/>
+          <w:numId w:val="32"/>
+        </w:numPr>
+        <w:ind w:left="572"/>
+        <w:jc w:val="left"/>
+        <w:textAlignment w:val="center"/>
+        <w:rPr>
+          <w:rFonts w:ascii="Calibri" w:hAnsi="Calibri" w:cs="Calibri"/>
+          <w:color w:val="979797"/>
+          <w:sz w:val="20"/>
+          <w:szCs w:val="20"/>
+        </w:rPr>
+      </w:pPr>
+      <w:r>
+        <w:rPr>
+          <w:rFonts w:ascii="Calibri" w:hAnsi="Calibri" w:cs="Calibri"/>
+          <w:color w:val="979797"/>
+          <w:sz w:val="21"/>
+          <w:szCs w:val="21"/>
+        </w:rPr>
+        <w:t>Terminal array tool</w:t>
+      </w:r>
+    </w:p>
+    <w:p>
+      <w:pPr>
+        <w:numPr>
+          <w:ilvl w:val="1"/>
+          <w:numId w:val="32"/>
+        </w:numPr>
+        <w:ind w:left="572"/>
+        <w:jc w:val="left"/>
+        <w:textAlignment w:val="center"/>
+        <w:rPr>
+          <w:rFonts w:ascii="Calibri" w:hAnsi="Calibri" w:cs="Calibri"/>
+          <w:color w:val="979797"/>
+          <w:sz w:val="20"/>
+          <w:szCs w:val="20"/>
+        </w:rPr>
+      </w:pPr>
+      <w:r>
+        <w:rPr>
+          <w:rFonts w:ascii="Calibri" w:hAnsi="Calibri" w:cs="Calibri"/>
+          <w:color w:val="979797"/>
+          <w:sz w:val="21"/>
+          <w:szCs w:val="21"/>
+        </w:rPr>
+        <w:t>Location of air terminals</w:t>
+      </w:r>
+    </w:p>
+    <w:p>
+      <w:pPr>
+        <w:numPr>
+          <w:ilvl w:val="1"/>
+          <w:numId w:val="32"/>
+        </w:numPr>
+        <w:ind w:left="572"/>
+        <w:jc w:val="left"/>
+        <w:textAlignment w:val="center"/>
+        <w:rPr>
+          <w:rFonts w:ascii="Calibri" w:hAnsi="Calibri" w:cs="Calibri"/>
+          <w:color w:val="979797"/>
+          <w:sz w:val="20"/>
+          <w:szCs w:val="20"/>
+        </w:rPr>
+      </w:pPr>
+      <w:r>
+        <w:rPr>
+          <w:rFonts w:ascii="Calibri" w:hAnsi="Calibri" w:cs="Calibri"/>
+          <w:color w:val="979797"/>
+          <w:sz w:val="21"/>
+          <w:szCs w:val="21"/>
+        </w:rPr>
+        <w:t>Parts selection</w:t>
+      </w:r>
+    </w:p>
+    <w:p>
+      <w:pPr>
+        <w:numPr>
+          <w:ilvl w:val="1"/>
+          <w:numId w:val="32"/>
+        </w:numPr>
+        <w:ind w:left="572"/>
+        <w:jc w:val="left"/>
+        <w:textAlignment w:val="center"/>
+        <w:rPr>
+          <w:rFonts w:ascii="Calibri" w:hAnsi="Calibri" w:cs="Calibri"/>
+          <w:color w:val="979797"/>
+          <w:sz w:val="20"/>
+          <w:szCs w:val="20"/>
+        </w:rPr>
+      </w:pPr>
+      <w:r>
+        <w:rPr>
+          <w:rFonts w:ascii="Calibri" w:hAnsi="Calibri" w:cs="Calibri"/>
+          <w:color w:val="979797"/>
+          <w:sz w:val="21"/>
+          <w:szCs w:val="21"/>
+        </w:rPr>
+        <w:t>Analyzing results/changing design</w:t>
+      </w:r>
+    </w:p>
+    <w:p>
+      <w:pPr>
+        <w:numPr>
+          <w:ilvl w:val="1"/>
+          <w:numId w:val="32"/>
+        </w:numPr>
+        <w:ind w:left="572"/>
+        <w:jc w:val="left"/>
+        <w:textAlignment w:val="center"/>
+        <w:rPr>
+          <w:rFonts w:ascii="Calibri" w:hAnsi="Calibri" w:cs="Calibri"/>
+          <w:color w:val="979797"/>
+          <w:sz w:val="20"/>
+          <w:szCs w:val="20"/>
+        </w:rPr>
+      </w:pPr>
+      <w:r>
+        <w:rPr>
+          <w:rFonts w:ascii="Calibri" w:hAnsi="Calibri" w:cs="Calibri"/>
+          <w:color w:val="979797"/>
+          <w:sz w:val="21"/>
+          <w:szCs w:val="21"/>
+        </w:rPr>
+        <w:t>What to do if any of the required checkpoints are not met</w:t>
+      </w:r>
+    </w:p>
+    <w:p>
+      <w:pPr>
+        <w:numPr>
+          <w:ilvl w:val="1"/>
+          <w:numId w:val="32"/>
+        </w:numPr>
+        <w:ind w:left="572"/>
+        <w:jc w:val="left"/>
+        <w:textAlignment w:val="center"/>
+        <w:rPr>
+          <w:rFonts w:ascii="Calibri" w:hAnsi="Calibri" w:cs="Calibri"/>
+          <w:color w:val="979797"/>
+          <w:sz w:val="20"/>
+          <w:szCs w:val="20"/>
+        </w:rPr>
+      </w:pPr>
+      <w:r>
+        <w:rPr>
+          <w:rFonts w:ascii="Calibri" w:hAnsi="Calibri" w:cs="Calibri"/>
+          <w:color w:val="979797"/>
+          <w:sz w:val="21"/>
+          <w:szCs w:val="21"/>
+        </w:rPr>
+        <w:t>Placing down conductors</w:t>
+      </w:r>
+    </w:p>
+    <w:p>
+      <w:pPr>
+        <w:numPr>
+          <w:ilvl w:val="1"/>
+          <w:numId w:val="32"/>
+        </w:numPr>
+        <w:ind w:left="572"/>
+        <w:jc w:val="left"/>
+        <w:textAlignment w:val="center"/>
+        <w:rPr>
+          <w:rFonts w:ascii="Calibri" w:hAnsi="Calibri" w:cs="Calibri"/>
+          <w:color w:val="979797"/>
+          <w:sz w:val="20"/>
+          <w:szCs w:val="20"/>
+        </w:rPr>
+      </w:pPr>
+      <w:r>
+        <w:rPr>
+          <w:rFonts w:ascii="Calibri" w:hAnsi="Calibri" w:cs="Calibri"/>
+          <w:color w:val="979797"/>
+          <w:sz w:val="21"/>
+          <w:szCs w:val="21"/>
+        </w:rPr>
+        <w:t>Parts selection</w:t>
+      </w:r>
+    </w:p>
+    <w:p>
+      <w:pPr>
+        <w:numPr>
+          <w:ilvl w:val="1"/>
+          <w:numId w:val="32"/>
+        </w:numPr>
+        <w:ind w:left="572"/>
+        <w:jc w:val="left"/>
+        <w:textAlignment w:val="center"/>
+        <w:rPr>
+          <w:rFonts w:ascii="Calibri" w:hAnsi="Calibri" w:cs="Calibri"/>
+          <w:color w:val="979797"/>
+          <w:sz w:val="20"/>
+          <w:szCs w:val="20"/>
+        </w:rPr>
+      </w:pPr>
+      <w:r>
+        <w:rPr>
+          <w:rFonts w:ascii="Calibri" w:hAnsi="Calibri" w:cs="Calibri"/>
+          <w:color w:val="979797"/>
+          <w:sz w:val="21"/>
+          <w:szCs w:val="21"/>
+        </w:rPr>
+        <w:t>Conductor array tool</w:t>
+      </w:r>
+    </w:p>
+    <w:p>
+      <w:pPr>
+        <w:numPr>
+          <w:ilvl w:val="1"/>
+          <w:numId w:val="32"/>
+        </w:numPr>
+        <w:ind w:left="572"/>
+        <w:jc w:val="left"/>
+        <w:textAlignment w:val="center"/>
+        <w:rPr>
+          <w:rFonts w:ascii="Calibri" w:hAnsi="Calibri" w:cs="Calibri"/>
+          <w:color w:val="979797"/>
+          <w:sz w:val="20"/>
+          <w:szCs w:val="20"/>
+        </w:rPr>
+      </w:pPr>
+      <w:r>
+        <w:rPr>
+          <w:rFonts w:ascii="Calibri" w:hAnsi="Calibri" w:cs="Calibri"/>
+          <w:color w:val="979797"/>
+          <w:sz w:val="21"/>
+          <w:szCs w:val="21"/>
+        </w:rPr>
+        <w:t>Placing Grounding Electrode Arrays</w:t>
+      </w:r>
+    </w:p>
+    <w:p>
+      <w:pPr>
+        <w:numPr>
+          <w:ilvl w:val="1"/>
+          <w:numId w:val="32"/>
+        </w:numPr>
+        <w:ind w:left="572"/>
+        <w:jc w:val="left"/>
+        <w:textAlignment w:val="center"/>
+        <w:rPr>
+          <w:rFonts w:ascii="Calibri" w:hAnsi="Calibri" w:cs="Calibri"/>
+          <w:color w:val="979797"/>
+          <w:sz w:val="20"/>
+          <w:szCs w:val="20"/>
+        </w:rPr>
+      </w:pPr>
+      <w:r>
+        <w:rPr>
+          <w:rFonts w:ascii="Calibri" w:hAnsi="Calibri" w:cs="Calibri"/>
+          <w:color w:val="979797"/>
+          <w:sz w:val="21"/>
+          <w:szCs w:val="21"/>
+        </w:rPr>
+        <w:t>Parts selection</w:t>
+      </w:r>
+    </w:p>
+    <w:p>
+      <w:pPr>
+        <w:numPr>
+          <w:ilvl w:val="1"/>
+          <w:numId w:val="32"/>
+        </w:numPr>
+        <w:ind w:left="572"/>
+        <w:jc w:val="left"/>
+        <w:textAlignment w:val="center"/>
+        <w:rPr>
+          <w:rFonts w:ascii="Calibri" w:hAnsi="Calibri" w:cs="Calibri"/>
+          <w:color w:val="979797"/>
+          <w:sz w:val="20"/>
+          <w:szCs w:val="20"/>
+        </w:rPr>
+      </w:pPr>
+      <w:r>
+        <w:rPr>
+          <w:rFonts w:ascii="Calibri" w:hAnsi="Calibri" w:cs="Calibri"/>
+          <w:color w:val="979797"/>
+          <w:sz w:val="21"/>
+          <w:szCs w:val="21"/>
+        </w:rPr>
+        <w:t>Electrode array tool</w:t>
+      </w:r>
+    </w:p>
+    <w:p>
+      <w:pPr>
+        <w:pStyle w:val="NormalWeb"/>
+        <w:spacing w:before="0" w:beforeAutospacing="0" w:after="0" w:afterAutospacing="0"/>
+        <w:ind w:left="32"/>
+        <w:rPr>
+          <w:rFonts w:ascii="Calibri" w:hAnsi="Calibri" w:cs="Calibri"/>
+          <w:sz w:val="20"/>
+          <w:szCs w:val="20"/>
+        </w:rPr>
+      </w:pPr>
+      <w:r>
+        <w:rPr>
+          <w:rFonts w:ascii="Calibri" w:hAnsi="Calibri" w:cs="Calibri"/>
+          <w:sz w:val="20"/>
+          <w:szCs w:val="20"/>
+        </w:rPr>
+        <w:t> </w:t>
+      </w:r>
+    </w:p>
+    <w:p>
+      <w:pPr>
+        <w:pStyle w:val="NormalWeb"/>
+        <w:spacing w:before="0" w:beforeAutospacing="0" w:after="0" w:afterAutospacing="0"/>
+        <w:ind w:left="32"/>
+        <w:rPr>
+          <w:rFonts w:ascii="Calibri" w:hAnsi="Calibri" w:cs="Calibri"/>
+          <w:color w:val="595959"/>
+          <w:sz w:val="18"/>
+          <w:szCs w:val="18"/>
+        </w:rPr>
+      </w:pPr>
+      <w:r>
+        <w:rPr>
+          <w:rFonts w:ascii="Calibri" w:hAnsi="Calibri" w:cs="Calibri"/>
+          <w:color w:val="595959"/>
+          <w:sz w:val="18"/>
+          <w:szCs w:val="18"/>
+        </w:rPr>
+        <w:t>From &lt;</w:t>
+      </w:r>
+      <w:hyperlink r:id="rId14" w:anchor="/com.microsoft.teamspace.tab.wiki/19:meeting_MmIzZjY2MGEtN2UyNC00ZWM5LWI1NGEtYTA5ZGNjZGE0Y2Zi@thread.v2?threadId=19:meeting_MmIzZjY2MGEtN2UyNC00ZWM5LWI1NGEtYTA5ZGNjZGE0Y2Zi@thread.v2&amp;ctx=chat" w:history="1">
+        <w:r>
+          <w:rPr>
+            <w:rStyle w:val="Hyperlink"/>
+            <w:rFonts w:ascii="Calibri" w:hAnsi="Calibri" w:cs="Calibri"/>
+            <w:sz w:val="18"/>
+            <w:szCs w:val="18"/>
+          </w:rPr>
+          <w:t>https://teams.microsoft.com/_#/com.microsoft.teamspace.tab.wiki/19:meeting_MmIzZjY2MGEtN2UyNC00ZWM5LWI1NGEtYTA5ZGNjZGE0Y2Zi@thread.v2?threadId=19:meeting_MmIzZjY2MGEtN2UyNC00ZWM5LWI1NGEtYTA5ZGNjZGE0Y2Zi@thread.v2&amp;ctx=chat</w:t>
+        </w:r>
+      </w:hyperlink>
+      <w:r>
+        <w:rPr>
+          <w:rFonts w:ascii="Calibri" w:hAnsi="Calibri" w:cs="Calibri"/>
+          <w:color w:val="595959"/>
+          <w:sz w:val="18"/>
+          <w:szCs w:val="18"/>
+        </w:rPr>
+        <w:t xml:space="preserve">&gt; </w:t>
+      </w:r>
+    </w:p>
+    <w:p>
+      <w:pPr>
+        <w:pStyle w:val="NormalWeb"/>
+        <w:spacing w:before="0" w:beforeAutospacing="0" w:after="0" w:afterAutospacing="0"/>
+        <w:ind w:left="32"/>
+        <w:rPr>
+          <w:rFonts w:ascii="Calibri" w:hAnsi="Calibri" w:cs="Calibri"/>
+          <w:sz w:val="20"/>
+          <w:szCs w:val="20"/>
+        </w:rPr>
+      </w:pPr>
+      <w:r>
+        <w:rPr>
+          <w:rFonts w:ascii="Calibri" w:hAnsi="Calibri" w:cs="Calibri"/>
+          <w:sz w:val="20"/>
+          <w:szCs w:val="20"/>
+        </w:rPr>
+        <w:t> </w:t>
+      </w:r>
+    </w:p>
+    <w:p/>
+    <w:p/>
+    <w:p/>
+    <w:p>
       <w:r>
         <w:rPr>
           <w:noProof/>
           <w:lang w:eastAsia="en-US"/>
         </w:rPr>
+        <w:lastRenderedPageBreak/>
         <w:drawing>
-          <wp:inline distT="0" distB="0" distL="0" distR="0" wp14:anchorId="54480737" wp14:editId="6877D90F">
-            <wp:extent cx="2798801" cy="2096072"/>
-            <wp:effectExtent l="0" t="0" r="1905" b="0"/>
-            <wp:docPr id="12" name="Picture 12" descr="C:\Users\e1176752\AppData\Local\Microsoft\Windows\INetCache\Content.Word\IMG_1699.JPG"/>
+          <wp:inline distT="0" distB="0" distL="0" distR="0" wp14:anchorId="409547CB" wp14:editId="39F0177B">
+            <wp:extent cx="4819650" cy="3600450"/>
+            <wp:effectExtent l="0" t="0" r="0" b="0"/>
+            <wp:docPr id="15" name="Picture 15"/>
             <wp:cNvGraphicFramePr>
               <a:graphicFrameLocks xmlns:a="http://schemas.openxmlformats.org/drawingml/2006/main" noChangeAspect="1"/>
             </wp:cNvGraphicFramePr>
@@ -720,36 +2186,23 @@
               <a:graphicData uri="http://schemas.openxmlformats.org/drawingml/2006/picture">
                 <pic:pic xmlns:pic="http://schemas.openxmlformats.org/drawingml/2006/picture">
                   <pic:nvPicPr>
-                    <pic:cNvPr id="0" name="Picture 22" descr="C:\Users\e1176752\AppData\Local\Microsoft\Windows\INetCache\Content.Word\IMG_1699.JPG"/>
-                    <pic:cNvPicPr>
-                      <a:picLocks noChangeAspect="1" noChangeArrowheads="1"/>
-                    </pic:cNvPicPr>
+                    <pic:cNvPr id="1" name=""/>
+                    <pic:cNvPicPr/>
                   </pic:nvPicPr>
                   <pic:blipFill>
-                    <a:blip r:embed="rId17" cstate="print">
-                      <a:extLst>
-                        <a:ext uri="{28A0092B-C50C-407E-A947-70E740481C1C}">
-                          <a14:useLocalDpi xmlns:a14="http://schemas.microsoft.com/office/drawing/2010/main" val="0"/>
-                        </a:ext>
-                      </a:extLst>
-                    </a:blip>
-                    <a:srcRect/>
+                    <a:blip r:embed="rId15"/>
                     <a:stretch>
                       <a:fillRect/>
                     </a:stretch>
                   </pic:blipFill>
-                  <pic:spPr bwMode="auto">
+                  <pic:spPr>
                     <a:xfrm>
                       <a:off x="0" y="0"/>
-                      <a:ext cx="2802525" cy="2098861"/>
+                      <a:ext cx="4819650" cy="3600450"/>
                     </a:xfrm>
                     <a:prstGeom prst="rect">
                       <a:avLst/>
                     </a:prstGeom>
-                    <a:noFill/>
-                    <a:ln>
-                      <a:noFill/>
-                    </a:ln>
                   </pic:spPr>
                 </pic:pic>
               </a:graphicData>
@@ -760,1429 +2213,33 @@
     </w:p>
     <w:p>
       <w:pPr>
-        <w:jc w:val="left"/>
-        <w:rPr>
-          <w:rFonts w:asciiTheme="majorHAnsi" w:eastAsiaTheme="majorEastAsia" w:hAnsiTheme="majorHAnsi" w:cstheme="majorBidi"/>
-          <w:b/>
-          <w:bCs/>
-          <w:color w:val="000000" w:themeColor="background1"/>
-          <w:sz w:val="26"/>
-          <w:szCs w:val="26"/>
-        </w:rPr>
-      </w:pPr>
-      <w:r>
-        <w:br w:type="page"/>
-      </w:r>
-    </w:p>
-    <w:p>
-      <w:pPr>
-        <w:pStyle w:val="Heading2"/>
-      </w:pPr>
-      <w:r>
-        <w:lastRenderedPageBreak/>
-        <w:t>Objective</w:t>
-      </w:r>
-    </w:p>
-    <w:p>
-      <w:pPr>
-        <w:rPr>
-          <w:rFonts w:ascii="Calibri" w:eastAsia="Times New Roman" w:hAnsi="Calibri" w:cs="Calibri"/>
-          <w:szCs w:val="22"/>
-          <w:lang w:eastAsia="en-US"/>
-        </w:rPr>
-      </w:pPr>
-      <w:r>
-        <w:rPr>
-          <w:rFonts w:ascii="Calibri" w:eastAsia="Times New Roman" w:hAnsi="Calibri" w:cs="Calibri"/>
-          <w:szCs w:val="22"/>
-          <w:lang w:eastAsia="en-US"/>
-        </w:rPr>
-        <w:t>Twenty three</w:t>
-      </w:r>
-      <w:r>
-        <w:rPr>
-          <w:rFonts w:ascii="Calibri" w:eastAsia="Times New Roman" w:hAnsi="Calibri" w:cs="Calibri"/>
-          <w:szCs w:val="22"/>
-          <w:lang w:eastAsia="en-US"/>
-        </w:rPr>
-        <w:t xml:space="preserve"> sensors were installed on top of EPD-F surge protectors inside of a brand new bungalow for Norfolk Southern.  The bungalow included a Faraday cage which is thought to assist with separation of clean and dirty wires.  Several sensors were placed over protectors which cover incoming track-side wires.  These track-side wires are considered to be the high incidence locations within the bungalow which require replacement of EPD-Fs more frequently than other installation locations.</w:t>
-      </w:r>
-    </w:p>
-    <w:p>
-      <w:pPr>
-        <w:jc w:val="left"/>
-        <w:rPr>
-          <w:rFonts w:ascii="Calibri" w:eastAsia="Times New Roman" w:hAnsi="Calibri" w:cs="Calibri"/>
-          <w:szCs w:val="22"/>
-          <w:lang w:eastAsia="en-US"/>
-        </w:rPr>
-      </w:pPr>
-      <w:r>
-        <w:rPr>
-          <w:rFonts w:ascii="Calibri" w:eastAsia="Times New Roman" w:hAnsi="Calibri" w:cs="Calibri"/>
-          <w:szCs w:val="22"/>
-          <w:lang w:eastAsia="en-US"/>
-        </w:rPr>
-        <w:t> </w:t>
-      </w:r>
-    </w:p>
-    <w:p>
-      <w:pPr>
-        <w:jc w:val="center"/>
-        <w:rPr>
-          <w:rFonts w:ascii="Calibri" w:eastAsia="Times New Roman" w:hAnsi="Calibri" w:cs="Calibri"/>
-          <w:szCs w:val="22"/>
-          <w:lang w:eastAsia="en-US"/>
-        </w:rPr>
-      </w:pPr>
-      <w:r>
-        <w:rPr>
-          <w:rFonts w:ascii="Calibri" w:eastAsia="Times New Roman" w:hAnsi="Calibri" w:cs="Calibri"/>
-          <w:noProof/>
-          <w:szCs w:val="22"/>
-          <w:lang w:eastAsia="en-US"/>
-        </w:rPr>
-        <w:drawing>
-          <wp:inline distT="0" distB="0" distL="0" distR="0" wp14:anchorId="68E1AEE7" wp14:editId="45DB261E">
-            <wp:extent cx="3248025" cy="2436019"/>
-            <wp:effectExtent l="6033" t="0" r="0" b="0"/>
-            <wp:docPr id="5" name="Picture 5" descr="C:\Users\e1176752\Documents\Development\E18-11 Connected Monitoring Device Platform\E18-XX Connected Surge Products\Marketing\Trial Install - NS\Images\IMG_8297.jpg"/>
-            <wp:cNvGraphicFramePr>
-              <a:graphicFrameLocks xmlns:a="http://schemas.openxmlformats.org/drawingml/2006/main" noChangeAspect="1"/>
-            </wp:cNvGraphicFramePr>
-            <a:graphic xmlns:a="http://schemas.openxmlformats.org/drawingml/2006/main">
-              <a:graphicData uri="http://schemas.openxmlformats.org/drawingml/2006/picture">
-                <pic:pic xmlns:pic="http://schemas.openxmlformats.org/drawingml/2006/picture">
-                  <pic:nvPicPr>
-                    <pic:cNvPr id="0" name="Picture 8" descr="C:\Users\e1176752\Documents\Development\E18-11 Connected Monitoring Device Platform\E18-XX Connected Surge Products\Marketing\Trial Install - NS\Images\IMG_8297.jpg"/>
-                    <pic:cNvPicPr>
-                      <a:picLocks noChangeAspect="1" noChangeArrowheads="1"/>
-                    </pic:cNvPicPr>
-                  </pic:nvPicPr>
-                  <pic:blipFill>
-                    <a:blip r:embed="rId18" cstate="print">
-                      <a:extLst>
-                        <a:ext uri="{28A0092B-C50C-407E-A947-70E740481C1C}">
-                          <a14:useLocalDpi xmlns:a14="http://schemas.microsoft.com/office/drawing/2010/main" val="0"/>
-                        </a:ext>
-                      </a:extLst>
-                    </a:blip>
-                    <a:srcRect/>
-                    <a:stretch>
-                      <a:fillRect/>
-                    </a:stretch>
-                  </pic:blipFill>
-                  <pic:spPr bwMode="auto">
-                    <a:xfrm rot="5400000">
-                      <a:off x="0" y="0"/>
-                      <a:ext cx="3248237" cy="2436178"/>
-                    </a:xfrm>
-                    <a:prstGeom prst="rect">
-                      <a:avLst/>
-                    </a:prstGeom>
-                    <a:noFill/>
-                    <a:ln>
-                      <a:noFill/>
-                    </a:ln>
-                  </pic:spPr>
-                </pic:pic>
-              </a:graphicData>
-            </a:graphic>
-          </wp:inline>
-        </w:drawing>
-      </w:r>
-      <w:r>
-        <w:rPr>
-          <w:rFonts w:ascii="Calibri" w:eastAsia="Times New Roman" w:hAnsi="Calibri" w:cs="Calibri"/>
-          <w:noProof/>
-          <w:szCs w:val="22"/>
-          <w:lang w:eastAsia="en-US"/>
-        </w:rPr>
-        <w:drawing>
-          <wp:inline distT="0" distB="0" distL="0" distR="0" wp14:anchorId="70A973CB" wp14:editId="5A1664F9">
-            <wp:extent cx="2486025" cy="3314700"/>
-            <wp:effectExtent l="0" t="0" r="9525" b="0"/>
-            <wp:docPr id="6" name="Picture 6"/>
-            <wp:cNvGraphicFramePr>
-              <a:graphicFrameLocks xmlns:a="http://schemas.openxmlformats.org/drawingml/2006/main" noChangeAspect="1"/>
-            </wp:cNvGraphicFramePr>
-            <a:graphic xmlns:a="http://schemas.openxmlformats.org/drawingml/2006/main">
-              <a:graphicData uri="http://schemas.openxmlformats.org/drawingml/2006/picture">
-                <pic:pic xmlns:pic="http://schemas.openxmlformats.org/drawingml/2006/picture">
-                  <pic:nvPicPr>
-                    <pic:cNvPr id="0" name="Picture 9"/>
-                    <pic:cNvPicPr>
-                      <a:picLocks noChangeAspect="1" noChangeArrowheads="1"/>
-                    </pic:cNvPicPr>
-                  </pic:nvPicPr>
-                  <pic:blipFill>
-                    <a:blip r:embed="rId19" cstate="print">
-                      <a:extLst>
-                        <a:ext uri="{28A0092B-C50C-407E-A947-70E740481C1C}">
-                          <a14:useLocalDpi xmlns:a14="http://schemas.microsoft.com/office/drawing/2010/main" val="0"/>
-                        </a:ext>
-                      </a:extLst>
-                    </a:blip>
-                    <a:srcRect/>
-                    <a:stretch>
-                      <a:fillRect/>
-                    </a:stretch>
-                  </pic:blipFill>
-                  <pic:spPr bwMode="auto">
-                    <a:xfrm>
-                      <a:off x="0" y="0"/>
-                      <a:ext cx="2486186" cy="3314914"/>
-                    </a:xfrm>
-                    <a:prstGeom prst="rect">
-                      <a:avLst/>
-                    </a:prstGeom>
-                    <a:noFill/>
-                    <a:ln>
-                      <a:noFill/>
-                    </a:ln>
-                  </pic:spPr>
-                </pic:pic>
-              </a:graphicData>
-            </a:graphic>
-          </wp:inline>
-        </w:drawing>
-      </w:r>
-    </w:p>
-    <w:p>
-      <w:pPr>
-        <w:jc w:val="left"/>
-        <w:rPr>
-          <w:rFonts w:ascii="Calibri" w:eastAsia="Times New Roman" w:hAnsi="Calibri" w:cs="Calibri"/>
-          <w:szCs w:val="22"/>
-          <w:lang w:eastAsia="en-US"/>
-        </w:rPr>
-      </w:pPr>
-      <w:r>
-        <w:rPr>
-          <w:rFonts w:ascii="Calibri" w:eastAsia="Times New Roman" w:hAnsi="Calibri" w:cs="Calibri"/>
-          <w:szCs w:val="22"/>
-          <w:lang w:eastAsia="en-US"/>
-        </w:rPr>
-        <w:t> </w:t>
-      </w:r>
-    </w:p>
-    <w:p>
-      <w:pPr>
-        <w:rPr>
-          <w:lang w:eastAsia="en-US"/>
-        </w:rPr>
-      </w:pPr>
-      <w:r>
-        <w:rPr>
-          <w:lang w:eastAsia="en-US"/>
-        </w:rPr>
-        <w:t>During installation, the hub which was originally designed to fit on top of DIN rail, needed to be attached to back-plating using zip ties instead of DIN rail.  There was minimal DIN available inside of the bungalow in order for the hub to mount to.  The following changes are recommended for the hub design:</w:t>
-      </w:r>
-    </w:p>
-    <w:p>
-      <w:pPr>
-        <w:jc w:val="left"/>
-        <w:rPr>
-          <w:rFonts w:ascii="Calibri" w:eastAsia="Times New Roman" w:hAnsi="Calibri" w:cs="Calibri"/>
-          <w:szCs w:val="22"/>
-          <w:lang w:eastAsia="en-US"/>
-        </w:rPr>
-      </w:pPr>
-      <w:r>
-        <w:rPr>
-          <w:rFonts w:ascii="Calibri" w:eastAsia="Times New Roman" w:hAnsi="Calibri" w:cs="Calibri"/>
-          <w:szCs w:val="22"/>
-          <w:lang w:eastAsia="en-US"/>
-        </w:rPr>
-        <w:t> </w:t>
-      </w:r>
-    </w:p>
-    <w:p>
-      <w:pPr>
+        <w:pStyle w:val="ListParagraph"/>
         <w:numPr>
           <w:ilvl w:val="0"/>
-          <w:numId w:val="29"/>
+          <w:numId w:val="31"/>
         </w:numPr>
-        <w:ind w:left="540"/>
-        <w:jc w:val="left"/>
-        <w:textAlignment w:val="center"/>
-        <w:rPr>
-          <w:rFonts w:ascii="Calibri" w:eastAsia="Times New Roman" w:hAnsi="Calibri" w:cs="Calibri"/>
-          <w:sz w:val="20"/>
-          <w:szCs w:val="20"/>
-          <w:lang w:eastAsia="en-US"/>
-        </w:rPr>
-      </w:pPr>
-      <w:r>
-        <w:rPr>
-          <w:rFonts w:ascii="Calibri" w:eastAsia="Times New Roman" w:hAnsi="Calibri" w:cs="Calibri"/>
-          <w:szCs w:val="22"/>
-          <w:lang w:eastAsia="en-US"/>
-        </w:rPr>
-        <w:t>Hub to be able to mount to mounting holes in the back plane</w:t>
-      </w:r>
-    </w:p>
-    <w:p>
-      <w:pPr>
+      </w:pPr>
+      <w:r>
+        <w:t>What to do if your projects don’t show up when you log in</w:t>
+      </w:r>
+    </w:p>
+    <w:p>
+      <w:pPr>
+        <w:pStyle w:val="ListParagraph"/>
         <w:numPr>
-          <w:ilvl w:val="0"/>
-          <w:numId w:val="29"/>
+          <w:ilvl w:val="1"/>
+          <w:numId w:val="31"/>
         </w:numPr>
-        <w:ind w:left="540"/>
-        <w:jc w:val="left"/>
-        <w:textAlignment w:val="center"/>
-        <w:rPr>
-          <w:rFonts w:ascii="Calibri" w:eastAsia="Times New Roman" w:hAnsi="Calibri" w:cs="Calibri"/>
-          <w:sz w:val="20"/>
-          <w:szCs w:val="20"/>
-          <w:lang w:eastAsia="en-US"/>
-        </w:rPr>
-      </w:pPr>
-      <w:r>
-        <w:rPr>
-          <w:rFonts w:ascii="Calibri" w:eastAsia="Times New Roman" w:hAnsi="Calibri" w:cs="Calibri"/>
-          <w:szCs w:val="22"/>
-          <w:lang w:eastAsia="en-US"/>
-        </w:rPr>
-        <w:t>Removal of the I/O’s of the product</w:t>
-      </w:r>
-    </w:p>
-    <w:p>
-      <w:pPr>
-        <w:numPr>
-          <w:ilvl w:val="0"/>
-          <w:numId w:val="29"/>
-        </w:numPr>
-        <w:ind w:left="540"/>
-        <w:jc w:val="left"/>
-        <w:textAlignment w:val="center"/>
-        <w:rPr>
-          <w:rFonts w:ascii="Calibri" w:eastAsia="Times New Roman" w:hAnsi="Calibri" w:cs="Calibri"/>
-          <w:sz w:val="20"/>
-          <w:szCs w:val="20"/>
-          <w:lang w:eastAsia="en-US"/>
-        </w:rPr>
-      </w:pPr>
-      <w:r>
-        <w:rPr>
-          <w:rFonts w:ascii="Calibri" w:eastAsia="Times New Roman" w:hAnsi="Calibri" w:cs="Calibri"/>
-          <w:szCs w:val="22"/>
-          <w:lang w:eastAsia="en-US"/>
-        </w:rPr>
-        <w:t>More accessible or easily to install power connectors</w:t>
-      </w:r>
-    </w:p>
-    <w:p>
-      <w:pPr>
-        <w:numPr>
-          <w:ilvl w:val="0"/>
-          <w:numId w:val="29"/>
-        </w:numPr>
-        <w:ind w:left="540"/>
-        <w:jc w:val="left"/>
-        <w:textAlignment w:val="center"/>
-        <w:rPr>
-          <w:rFonts w:ascii="Calibri" w:eastAsia="Times New Roman" w:hAnsi="Calibri" w:cs="Calibri"/>
-          <w:sz w:val="20"/>
-          <w:szCs w:val="20"/>
-          <w:lang w:eastAsia="en-US"/>
-        </w:rPr>
-      </w:pPr>
-      <w:r>
-        <w:rPr>
-          <w:rFonts w:ascii="Calibri" w:eastAsia="Times New Roman" w:hAnsi="Calibri" w:cs="Calibri"/>
-          <w:szCs w:val="22"/>
-          <w:lang w:eastAsia="en-US"/>
-        </w:rPr>
-        <w:t>Included ring terminal and cable assemblies for the DC power to the hub</w:t>
-      </w:r>
-    </w:p>
-    <w:p>
-      <w:pPr>
-        <w:jc w:val="left"/>
-        <w:rPr>
-          <w:rFonts w:ascii="Calibri" w:eastAsia="Times New Roman" w:hAnsi="Calibri" w:cs="Calibri"/>
-          <w:szCs w:val="22"/>
-          <w:lang w:eastAsia="en-US"/>
-        </w:rPr>
-      </w:pPr>
-      <w:r>
-        <w:rPr>
-          <w:rFonts w:ascii="Calibri" w:eastAsia="Times New Roman" w:hAnsi="Calibri" w:cs="Calibri"/>
-          <w:szCs w:val="22"/>
-          <w:lang w:eastAsia="en-US"/>
-        </w:rPr>
-        <w:t> </w:t>
-      </w:r>
-    </w:p>
-    <w:p>
-      <w:pPr>
-        <w:jc w:val="center"/>
-        <w:rPr>
-          <w:rFonts w:ascii="Calibri" w:eastAsia="Times New Roman" w:hAnsi="Calibri" w:cs="Calibri"/>
-          <w:szCs w:val="22"/>
-          <w:lang w:eastAsia="en-US"/>
-        </w:rPr>
-      </w:pPr>
-      <w:r>
-        <w:rPr>
-          <w:rFonts w:ascii="Calibri" w:eastAsia="Times New Roman" w:hAnsi="Calibri" w:cs="Calibri"/>
-          <w:noProof/>
-          <w:szCs w:val="22"/>
-          <w:lang w:eastAsia="en-US"/>
-        </w:rPr>
-        <w:drawing>
-          <wp:inline distT="0" distB="0" distL="0" distR="0" wp14:anchorId="44AC4371" wp14:editId="7318D47C">
-            <wp:extent cx="2440940" cy="1276350"/>
-            <wp:effectExtent l="0" t="0" r="0" b="0"/>
-            <wp:docPr id="17" name="Picture 17" descr="C:\Users\e1176752\Documents\Development\E18-11 Connected Monitoring Device Platform\E18-XX Connected Surge Products\Marketing\Trial Install - NS\Images\IMG_8296.jpg"/>
-            <wp:cNvGraphicFramePr>
-              <a:graphicFrameLocks xmlns:a="http://schemas.openxmlformats.org/drawingml/2006/main" noChangeAspect="1"/>
-            </wp:cNvGraphicFramePr>
-            <a:graphic xmlns:a="http://schemas.openxmlformats.org/drawingml/2006/main">
-              <a:graphicData uri="http://schemas.openxmlformats.org/drawingml/2006/picture">
-                <pic:pic xmlns:pic="http://schemas.openxmlformats.org/drawingml/2006/picture">
-                  <pic:nvPicPr>
-                    <pic:cNvPr id="0" name="Picture 10" descr="C:\Users\e1176752\Documents\Development\E18-11 Connected Monitoring Device Platform\E18-XX Connected Surge Products\Marketing\Trial Install - NS\Images\IMG_8296.jpg"/>
-                    <pic:cNvPicPr>
-                      <a:picLocks noChangeAspect="1" noChangeArrowheads="1"/>
-                    </pic:cNvPicPr>
-                  </pic:nvPicPr>
-                  <pic:blipFill rotWithShape="1">
-                    <a:blip r:embed="rId20" cstate="print">
-                      <a:extLst>
-                        <a:ext uri="{28A0092B-C50C-407E-A947-70E740481C1C}">
-                          <a14:useLocalDpi xmlns:a14="http://schemas.microsoft.com/office/drawing/2010/main" val="0"/>
-                        </a:ext>
-                      </a:extLst>
-                    </a:blip>
-                    <a:srcRect t="16670" b="13524"/>
-                    <a:stretch/>
-                  </pic:blipFill>
-                  <pic:spPr bwMode="auto">
-                    <a:xfrm>
-                      <a:off x="0" y="0"/>
-                      <a:ext cx="2441448" cy="1276616"/>
-                    </a:xfrm>
-                    <a:prstGeom prst="rect">
-                      <a:avLst/>
-                    </a:prstGeom>
-                    <a:noFill/>
-                    <a:ln>
-                      <a:noFill/>
-                    </a:ln>
-                    <a:extLst>
-                      <a:ext uri="{53640926-AAD7-44D8-BBD7-CCE9431645EC}">
-                        <a14:shadowObscured xmlns:a14="http://schemas.microsoft.com/office/drawing/2010/main"/>
-                      </a:ext>
-                    </a:extLst>
-                  </pic:spPr>
-                </pic:pic>
-              </a:graphicData>
-            </a:graphic>
-          </wp:inline>
-        </w:drawing>
-      </w:r>
-    </w:p>
-    <w:p>
-      <w:pPr>
-        <w:jc w:val="left"/>
-        <w:rPr>
-          <w:rFonts w:ascii="Calibri" w:eastAsia="Times New Roman" w:hAnsi="Calibri" w:cs="Calibri"/>
-          <w:szCs w:val="22"/>
-          <w:lang w:eastAsia="en-US"/>
-        </w:rPr>
-      </w:pPr>
-      <w:r>
-        <w:rPr>
-          <w:rFonts w:ascii="Calibri" w:eastAsia="Times New Roman" w:hAnsi="Calibri" w:cs="Calibri"/>
-          <w:szCs w:val="22"/>
-          <w:lang w:eastAsia="en-US"/>
-        </w:rPr>
-        <w:t> </w:t>
-      </w:r>
-    </w:p>
-    <w:p>
-      <w:pPr>
-        <w:jc w:val="left"/>
-        <w:rPr>
-          <w:rFonts w:ascii="Calibri" w:eastAsia="Times New Roman" w:hAnsi="Calibri" w:cs="Calibri"/>
-          <w:szCs w:val="22"/>
-          <w:lang w:eastAsia="en-US"/>
-        </w:rPr>
-      </w:pPr>
-      <w:r>
-        <w:rPr>
-          <w:rFonts w:ascii="Calibri" w:eastAsia="Times New Roman" w:hAnsi="Calibri" w:cs="Calibri"/>
-          <w:szCs w:val="22"/>
-          <w:lang w:eastAsia="en-US"/>
-        </w:rPr>
-        <w:lastRenderedPageBreak/>
-        <w:t xml:space="preserve">The sensors which attached to the EPD-F utilized a press-on fit.  The installation of this press-on design was seamless and easy to quickly retrofit.  None of the sensors were disconnected from the surge protectors at the end of the trial.  The following changes are recommended for the sensor design:  </w:t>
-      </w:r>
-    </w:p>
-    <w:p>
-      <w:pPr>
-        <w:jc w:val="left"/>
-        <w:rPr>
-          <w:rFonts w:ascii="Calibri" w:eastAsia="Times New Roman" w:hAnsi="Calibri" w:cs="Calibri"/>
-          <w:szCs w:val="22"/>
-          <w:lang w:eastAsia="en-US"/>
-        </w:rPr>
-      </w:pPr>
-      <w:r>
-        <w:rPr>
-          <w:rFonts w:ascii="Calibri" w:eastAsia="Times New Roman" w:hAnsi="Calibri" w:cs="Calibri"/>
-          <w:szCs w:val="22"/>
-          <w:lang w:eastAsia="en-US"/>
-        </w:rPr>
-        <w:t> </w:t>
-      </w:r>
-    </w:p>
-    <w:p>
-      <w:pPr>
-        <w:numPr>
-          <w:ilvl w:val="0"/>
-          <w:numId w:val="30"/>
-        </w:numPr>
-        <w:ind w:left="540"/>
-        <w:jc w:val="left"/>
-        <w:textAlignment w:val="center"/>
-        <w:rPr>
-          <w:rFonts w:ascii="Calibri" w:eastAsia="Times New Roman" w:hAnsi="Calibri" w:cs="Calibri"/>
-          <w:sz w:val="20"/>
-          <w:szCs w:val="20"/>
-          <w:lang w:eastAsia="en-US"/>
-        </w:rPr>
-      </w:pPr>
-      <w:r>
-        <w:rPr>
-          <w:rFonts w:ascii="Calibri" w:eastAsia="Times New Roman" w:hAnsi="Calibri" w:cs="Calibri"/>
-          <w:szCs w:val="22"/>
-          <w:lang w:eastAsia="en-US"/>
-        </w:rPr>
-        <w:t>Transparent housings for easy inspection</w:t>
-      </w:r>
-    </w:p>
-    <w:p>
-      <w:pPr>
-        <w:ind w:left="540"/>
-        <w:jc w:val="left"/>
-        <w:rPr>
-          <w:rFonts w:ascii="Calibri" w:eastAsia="Times New Roman" w:hAnsi="Calibri" w:cs="Calibri"/>
-          <w:szCs w:val="22"/>
-          <w:lang w:eastAsia="en-US"/>
-        </w:rPr>
-      </w:pPr>
-      <w:r>
-        <w:rPr>
-          <w:rFonts w:ascii="Calibri" w:eastAsia="Times New Roman" w:hAnsi="Calibri" w:cs="Calibri"/>
-          <w:szCs w:val="22"/>
-          <w:lang w:eastAsia="en-US"/>
-        </w:rPr>
-        <w:t> </w:t>
-      </w:r>
-    </w:p>
-    <w:p>
-      <w:pPr>
-        <w:jc w:val="center"/>
-      </w:pPr>
-      <w:r>
-        <w:rPr>
-          <w:noProof/>
-          <w:lang w:eastAsia="en-US"/>
-        </w:rPr>
-        <w:drawing>
-          <wp:inline distT="0" distB="0" distL="0" distR="0" wp14:anchorId="011ABC98" wp14:editId="513C77FF">
-            <wp:extent cx="2743200" cy="2057400"/>
-            <wp:effectExtent l="0" t="0" r="0" b="0"/>
-            <wp:docPr id="18" name="Picture 18" descr="C:\Users\e1176752\Documents\Development\E18-11 Connected Monitoring Device Platform\E18-XX Connected Surge Products\Marketing\Trial Install - NS\Images\IMG_8299.jpg"/>
-            <wp:cNvGraphicFramePr>
-              <a:graphicFrameLocks xmlns:a="http://schemas.openxmlformats.org/drawingml/2006/main" noChangeAspect="1"/>
-            </wp:cNvGraphicFramePr>
-            <a:graphic xmlns:a="http://schemas.openxmlformats.org/drawingml/2006/main">
-              <a:graphicData uri="http://schemas.openxmlformats.org/drawingml/2006/picture">
-                <pic:pic xmlns:pic="http://schemas.openxmlformats.org/drawingml/2006/picture">
-                  <pic:nvPicPr>
-                    <pic:cNvPr id="0" name="Picture 13" descr="C:\Users\e1176752\Documents\Development\E18-11 Connected Monitoring Device Platform\E18-XX Connected Surge Products\Marketing\Trial Install - NS\Images\IMG_8299.jpg"/>
-                    <pic:cNvPicPr>
-                      <a:picLocks noChangeAspect="1" noChangeArrowheads="1"/>
-                    </pic:cNvPicPr>
-                  </pic:nvPicPr>
-                  <pic:blipFill>
-                    <a:blip r:embed="rId21" cstate="print">
-                      <a:extLst>
-                        <a:ext uri="{28A0092B-C50C-407E-A947-70E740481C1C}">
-                          <a14:useLocalDpi xmlns:a14="http://schemas.microsoft.com/office/drawing/2010/main" val="0"/>
-                        </a:ext>
-                      </a:extLst>
-                    </a:blip>
-                    <a:srcRect/>
-                    <a:stretch>
-                      <a:fillRect/>
-                    </a:stretch>
-                  </pic:blipFill>
-                  <pic:spPr bwMode="auto">
-                    <a:xfrm rot="5400000">
-                      <a:off x="0" y="0"/>
-                      <a:ext cx="2743200" cy="2057400"/>
-                    </a:xfrm>
-                    <a:prstGeom prst="rect">
-                      <a:avLst/>
-                    </a:prstGeom>
-                    <a:noFill/>
-                    <a:ln>
-                      <a:noFill/>
-                    </a:ln>
-                  </pic:spPr>
-                </pic:pic>
-              </a:graphicData>
-            </a:graphic>
-          </wp:inline>
-        </w:drawing>
-      </w:r>
-      <w:r>
-        <w:rPr>
-          <w:noProof/>
-          <w:lang w:eastAsia="en-US"/>
-        </w:rPr>
-        <w:drawing>
-          <wp:inline distT="0" distB="0" distL="0" distR="0" wp14:anchorId="46D10B26" wp14:editId="4A8F4178">
-            <wp:extent cx="2743200" cy="2057400"/>
-            <wp:effectExtent l="0" t="0" r="0" b="0"/>
-            <wp:docPr id="20" name="Picture 20" descr="C:\Users\e1176752\Documents\Development\E18-11 Connected Monitoring Device Platform\E18-XX Connected Surge Products\Marketing\Trial Install - NS\Images\IMG_8298.jpg"/>
-            <wp:cNvGraphicFramePr>
-              <a:graphicFrameLocks xmlns:a="http://schemas.openxmlformats.org/drawingml/2006/main" noChangeAspect="1"/>
-            </wp:cNvGraphicFramePr>
-            <a:graphic xmlns:a="http://schemas.openxmlformats.org/drawingml/2006/main">
-              <a:graphicData uri="http://schemas.openxmlformats.org/drawingml/2006/picture">
-                <pic:pic xmlns:pic="http://schemas.openxmlformats.org/drawingml/2006/picture">
-                  <pic:nvPicPr>
-                    <pic:cNvPr id="0" name="Picture 15" descr="C:\Users\e1176752\Documents\Development\E18-11 Connected Monitoring Device Platform\E18-XX Connected Surge Products\Marketing\Trial Install - NS\Images\IMG_8298.jpg"/>
-                    <pic:cNvPicPr>
-                      <a:picLocks noChangeAspect="1" noChangeArrowheads="1"/>
-                    </pic:cNvPicPr>
-                  </pic:nvPicPr>
-                  <pic:blipFill>
-                    <a:blip r:embed="rId22" cstate="print">
-                      <a:extLst>
-                        <a:ext uri="{28A0092B-C50C-407E-A947-70E740481C1C}">
-                          <a14:useLocalDpi xmlns:a14="http://schemas.microsoft.com/office/drawing/2010/main" val="0"/>
-                        </a:ext>
-                      </a:extLst>
-                    </a:blip>
-                    <a:srcRect/>
-                    <a:stretch>
-                      <a:fillRect/>
-                    </a:stretch>
-                  </pic:blipFill>
-                  <pic:spPr bwMode="auto">
-                    <a:xfrm rot="5400000">
-                      <a:off x="0" y="0"/>
-                      <a:ext cx="2743200" cy="2057400"/>
-                    </a:xfrm>
-                    <a:prstGeom prst="rect">
-                      <a:avLst/>
-                    </a:prstGeom>
-                    <a:noFill/>
-                    <a:ln>
-                      <a:noFill/>
-                    </a:ln>
-                  </pic:spPr>
-                </pic:pic>
-              </a:graphicData>
-            </a:graphic>
-          </wp:inline>
-        </w:drawing>
-      </w:r>
-      <w:r>
-        <w:rPr>
-          <w:noProof/>
-          <w:lang w:eastAsia="en-US"/>
-        </w:rPr>
-        <w:drawing>
-          <wp:inline distT="0" distB="0" distL="0" distR="0" wp14:anchorId="39FBA4DD" wp14:editId="182E9CEF">
-            <wp:extent cx="2743200" cy="2057400"/>
-            <wp:effectExtent l="0" t="0" r="0" b="0"/>
-            <wp:docPr id="21" name="Picture 21" descr="C:\Users\e1176752\Documents\Development\E18-11 Connected Monitoring Device Platform\E18-XX Connected Surge Products\Marketing\Trial Install - NS\Images\IMG_8297.jpg"/>
-            <wp:cNvGraphicFramePr>
-              <a:graphicFrameLocks xmlns:a="http://schemas.openxmlformats.org/drawingml/2006/main" noChangeAspect="1"/>
-            </wp:cNvGraphicFramePr>
-            <a:graphic xmlns:a="http://schemas.openxmlformats.org/drawingml/2006/main">
-              <a:graphicData uri="http://schemas.openxmlformats.org/drawingml/2006/picture">
-                <pic:pic xmlns:pic="http://schemas.openxmlformats.org/drawingml/2006/picture">
-                  <pic:nvPicPr>
-                    <pic:cNvPr id="0" name="Picture 16" descr="C:\Users\e1176752\Documents\Development\E18-11 Connected Monitoring Device Platform\E18-XX Connected Surge Products\Marketing\Trial Install - NS\Images\IMG_8297.jpg"/>
-                    <pic:cNvPicPr>
-                      <a:picLocks noChangeAspect="1" noChangeArrowheads="1"/>
-                    </pic:cNvPicPr>
-                  </pic:nvPicPr>
-                  <pic:blipFill>
-                    <a:blip r:embed="rId23" cstate="print">
-                      <a:extLst>
-                        <a:ext uri="{28A0092B-C50C-407E-A947-70E740481C1C}">
-                          <a14:useLocalDpi xmlns:a14="http://schemas.microsoft.com/office/drawing/2010/main" val="0"/>
-                        </a:ext>
-                      </a:extLst>
-                    </a:blip>
-                    <a:srcRect/>
-                    <a:stretch>
-                      <a:fillRect/>
-                    </a:stretch>
-                  </pic:blipFill>
-                  <pic:spPr bwMode="auto">
-                    <a:xfrm rot="5400000">
-                      <a:off x="0" y="0"/>
-                      <a:ext cx="2743200" cy="2057400"/>
-                    </a:xfrm>
-                    <a:prstGeom prst="rect">
-                      <a:avLst/>
-                    </a:prstGeom>
-                    <a:noFill/>
-                    <a:ln>
-                      <a:noFill/>
-                    </a:ln>
-                  </pic:spPr>
-                </pic:pic>
-              </a:graphicData>
-            </a:graphic>
-          </wp:inline>
-        </w:drawing>
-      </w:r>
-    </w:p>
-    <w:p>
-      <w:pPr>
-        <w:jc w:val="center"/>
-      </w:pPr>
-    </w:p>
-    <w:p>
-      <w:pPr>
-        <w:pStyle w:val="Heading2"/>
-      </w:pPr>
-      <w:r>
-        <w:t>Testing</w:t>
-      </w:r>
-    </w:p>
-    <w:p>
-      <w:r>
-        <w:t xml:space="preserve">As the hub had not detected any events at the time of removal for the trial install, one of the sensors was manually tripped and the hub was able to </w:t>
-      </w:r>
-      <w:r>
-        <w:t xml:space="preserve">detect the sensor successfully.  </w:t>
-      </w:r>
-    </w:p>
-    <w:p/>
-    <w:p>
-      <w:pPr>
-        <w:jc w:val="center"/>
-      </w:pPr>
-      <w:r>
-        <w:rPr>
-          <w:noProof/>
-          <w:lang w:eastAsia="en-US"/>
-        </w:rPr>
-        <w:drawing>
-          <wp:inline distT="0" distB="0" distL="0" distR="0" wp14:anchorId="0F32CD61" wp14:editId="4BDDD6D5">
-            <wp:extent cx="2457907" cy="1360166"/>
-            <wp:effectExtent l="0" t="0" r="0" b="0"/>
-            <wp:docPr id="22" name="Picture 22"/>
-            <wp:cNvGraphicFramePr>
-              <a:graphicFrameLocks xmlns:a="http://schemas.openxmlformats.org/drawingml/2006/main" noChangeAspect="1"/>
-            </wp:cNvGraphicFramePr>
-            <a:graphic xmlns:a="http://schemas.openxmlformats.org/drawingml/2006/main">
-              <a:graphicData uri="http://schemas.openxmlformats.org/drawingml/2006/picture">
-                <pic:pic xmlns:pic="http://schemas.openxmlformats.org/drawingml/2006/picture">
-                  <pic:nvPicPr>
-                    <pic:cNvPr id="0" name="Picture 17"/>
-                    <pic:cNvPicPr>
-                      <a:picLocks noChangeAspect="1" noChangeArrowheads="1"/>
-                    </pic:cNvPicPr>
-                  </pic:nvPicPr>
-                  <pic:blipFill rotWithShape="1">
-                    <a:blip r:embed="rId24" cstate="print">
-                      <a:extLst>
-                        <a:ext uri="{28A0092B-C50C-407E-A947-70E740481C1C}">
-                          <a14:useLocalDpi xmlns:a14="http://schemas.microsoft.com/office/drawing/2010/main" val="0"/>
-                        </a:ext>
-                      </a:extLst>
-                    </a:blip>
-                    <a:srcRect t="28523" b="29989"/>
-                    <a:stretch/>
-                  </pic:blipFill>
-                  <pic:spPr bwMode="auto">
-                    <a:xfrm>
-                      <a:off x="0" y="0"/>
-                      <a:ext cx="2475840" cy="1370090"/>
-                    </a:xfrm>
-                    <a:prstGeom prst="rect">
-                      <a:avLst/>
-                    </a:prstGeom>
-                    <a:noFill/>
-                    <a:ln>
-                      <a:noFill/>
-                    </a:ln>
-                    <a:extLst>
-                      <a:ext uri="{53640926-AAD7-44D8-BBD7-CCE9431645EC}">
-                        <a14:shadowObscured xmlns:a14="http://schemas.microsoft.com/office/drawing/2010/main"/>
-                      </a:ext>
-                    </a:extLst>
-                  </pic:spPr>
-                </pic:pic>
-              </a:graphicData>
-            </a:graphic>
-          </wp:inline>
-        </w:drawing>
-      </w:r>
-    </w:p>
-    <w:p>
-      <w:pPr>
-        <w:jc w:val="center"/>
-      </w:pPr>
-    </w:p>
-    <w:p>
-      <w:r>
-        <w:t xml:space="preserve">The battery life of all </w:t>
-      </w:r>
-      <w:r>
-        <w:t>samples was measured and can be seen in the graph below:</w:t>
-      </w:r>
-    </w:p>
-    <w:p/>
-    <w:p>
-      <w:pPr>
-        <w:jc w:val="center"/>
-      </w:pPr>
-      <w:r>
-        <w:rPr>
-          <w:noProof/>
-          <w:lang w:eastAsia="en-US"/>
-        </w:rPr>
-        <w:drawing>
-          <wp:inline distT="0" distB="0" distL="0" distR="0" wp14:anchorId="6BB8E2AE" wp14:editId="7CC97741">
-            <wp:extent cx="2355494" cy="1415907"/>
-            <wp:effectExtent l="0" t="0" r="6985" b="0"/>
-            <wp:docPr id="13" name="Picture 13"/>
-            <wp:cNvGraphicFramePr>
-              <a:graphicFrameLocks xmlns:a="http://schemas.openxmlformats.org/drawingml/2006/main" noChangeAspect="1"/>
-            </wp:cNvGraphicFramePr>
-            <a:graphic xmlns:a="http://schemas.openxmlformats.org/drawingml/2006/main">
-              <a:graphicData uri="http://schemas.openxmlformats.org/drawingml/2006/picture">
-                <pic:pic xmlns:pic="http://schemas.openxmlformats.org/drawingml/2006/picture">
-                  <pic:nvPicPr>
-                    <pic:cNvPr id="0" name="Picture 2"/>
-                    <pic:cNvPicPr>
-                      <a:picLocks noChangeAspect="1" noChangeArrowheads="1"/>
-                    </pic:cNvPicPr>
-                  </pic:nvPicPr>
-                  <pic:blipFill>
-                    <a:blip r:embed="rId25" cstate="print">
-                      <a:extLst>
-                        <a:ext uri="{28A0092B-C50C-407E-A947-70E740481C1C}">
-                          <a14:useLocalDpi xmlns:a14="http://schemas.microsoft.com/office/drawing/2010/main" val="0"/>
-                        </a:ext>
-                      </a:extLst>
-                    </a:blip>
-                    <a:srcRect/>
-                    <a:stretch>
-                      <a:fillRect/>
-                    </a:stretch>
-                  </pic:blipFill>
-                  <pic:spPr bwMode="auto">
-                    <a:xfrm>
-                      <a:off x="0" y="0"/>
-                      <a:ext cx="2397238" cy="1441000"/>
-                    </a:xfrm>
-                    <a:prstGeom prst="rect">
-                      <a:avLst/>
-                    </a:prstGeom>
-                    <a:noFill/>
-                  </pic:spPr>
-                </pic:pic>
-              </a:graphicData>
-            </a:graphic>
-          </wp:inline>
-        </w:drawing>
-      </w:r>
-      <w:r>
-        <w:rPr>
-          <w:noProof/>
-          <w:lang w:eastAsia="en-US"/>
-        </w:rPr>
-        <w:drawing>
-          <wp:inline distT="0" distB="0" distL="0" distR="0" wp14:anchorId="051F94DF" wp14:editId="67A36CD4">
-            <wp:extent cx="2368724" cy="1423859"/>
-            <wp:effectExtent l="0" t="0" r="0" b="5080"/>
-            <wp:docPr id="14" name="Picture 14"/>
-            <wp:cNvGraphicFramePr>
-              <a:graphicFrameLocks xmlns:a="http://schemas.openxmlformats.org/drawingml/2006/main" noChangeAspect="1"/>
-            </wp:cNvGraphicFramePr>
-            <a:graphic xmlns:a="http://schemas.openxmlformats.org/drawingml/2006/main">
-              <a:graphicData uri="http://schemas.openxmlformats.org/drawingml/2006/picture">
-                <pic:pic xmlns:pic="http://schemas.openxmlformats.org/drawingml/2006/picture">
-                  <pic:nvPicPr>
-                    <pic:cNvPr id="0" name="Picture 3"/>
-                    <pic:cNvPicPr>
-                      <a:picLocks noChangeAspect="1" noChangeArrowheads="1"/>
-                    </pic:cNvPicPr>
-                  </pic:nvPicPr>
-                  <pic:blipFill>
-                    <a:blip r:embed="rId26" cstate="print">
-                      <a:extLst>
-                        <a:ext uri="{28A0092B-C50C-407E-A947-70E740481C1C}">
-                          <a14:useLocalDpi xmlns:a14="http://schemas.microsoft.com/office/drawing/2010/main" val="0"/>
-                        </a:ext>
-                      </a:extLst>
-                    </a:blip>
-                    <a:srcRect/>
-                    <a:stretch>
-                      <a:fillRect/>
-                    </a:stretch>
-                  </pic:blipFill>
-                  <pic:spPr bwMode="auto">
-                    <a:xfrm>
-                      <a:off x="0" y="0"/>
-                      <a:ext cx="2418597" cy="1453838"/>
-                    </a:xfrm>
-                    <a:prstGeom prst="rect">
-                      <a:avLst/>
-                    </a:prstGeom>
-                    <a:noFill/>
-                  </pic:spPr>
-                </pic:pic>
-              </a:graphicData>
-            </a:graphic>
-          </wp:inline>
-        </w:drawing>
-      </w:r>
-      <w:r>
-        <w:br w:type="page"/>
-      </w:r>
-    </w:p>
-    <w:p>
-      <w:pPr>
-        <w:pStyle w:val="Heading2"/>
-      </w:pPr>
-      <w:r>
-        <w:lastRenderedPageBreak/>
-        <w:t>Next Steps</w:t>
-      </w:r>
-    </w:p>
-    <w:p>
-      <w:r>
-        <w:t xml:space="preserve">The trial installation was considered to be a success </w:t>
-      </w:r>
-      <w:r>
-        <w:t>even though</w:t>
-      </w:r>
-      <w:r>
-        <w:t xml:space="preserve"> the hub </w:t>
-      </w:r>
-      <w:r>
-        <w:t xml:space="preserve">recorded no </w:t>
-      </w:r>
-      <w:r>
-        <w:t xml:space="preserve">events during the </w:t>
-      </w:r>
-      <w:r>
-        <w:t>trial</w:t>
-      </w:r>
-      <w:r>
-        <w:t xml:space="preserve">.  The voice of customer received was positive and indicated we should continue with the product line as there is a viable interest in the product.  The following is a </w:t>
-      </w:r>
-      <w:r>
-        <w:t>list</w:t>
-      </w:r>
-      <w:r>
-        <w:t xml:space="preserve"> of design improvements suggested as part of this installation:</w:t>
-      </w:r>
-    </w:p>
-    <w:p>
-      <w:pPr>
-        <w:pStyle w:val="NormalWeb"/>
-        <w:spacing w:before="0" w:beforeAutospacing="0" w:after="0" w:afterAutospacing="0"/>
-        <w:rPr>
-          <w:rFonts w:ascii="Calibri" w:hAnsi="Calibri" w:cs="Calibri"/>
-          <w:sz w:val="22"/>
-          <w:szCs w:val="22"/>
-        </w:rPr>
-      </w:pPr>
-      <w:r>
-        <w:rPr>
-          <w:rFonts w:ascii="Calibri" w:hAnsi="Calibri" w:cs="Calibri"/>
-          <w:sz w:val="22"/>
-          <w:szCs w:val="22"/>
-        </w:rPr>
-        <w:t> </w:t>
-      </w:r>
-    </w:p>
-    <w:p>
-      <w:pPr>
-        <w:pStyle w:val="NormalWeb"/>
-        <w:spacing w:before="0" w:beforeAutospacing="0" w:after="0" w:afterAutospacing="0"/>
-        <w:rPr>
-          <w:rFonts w:ascii="Calibri" w:hAnsi="Calibri" w:cs="Calibri"/>
-          <w:sz w:val="22"/>
-          <w:szCs w:val="22"/>
-        </w:rPr>
-      </w:pPr>
-      <w:r>
-        <w:rPr>
-          <w:rFonts w:ascii="Calibri" w:hAnsi="Calibri" w:cs="Calibri"/>
-          <w:sz w:val="22"/>
-          <w:szCs w:val="22"/>
-        </w:rPr>
-        <w:t>Hub:</w:t>
-      </w:r>
-    </w:p>
-    <w:p>
-      <w:pPr>
-        <w:jc w:val="left"/>
-        <w:rPr>
-          <w:rFonts w:ascii="Calibri" w:eastAsia="Times New Roman" w:hAnsi="Calibri" w:cs="Calibri"/>
-          <w:szCs w:val="22"/>
-          <w:lang w:eastAsia="en-US"/>
-        </w:rPr>
-      </w:pPr>
-    </w:p>
-    <w:p>
-      <w:pPr>
-        <w:numPr>
-          <w:ilvl w:val="0"/>
-          <w:numId w:val="29"/>
-        </w:numPr>
-        <w:ind w:left="540"/>
-        <w:jc w:val="left"/>
-        <w:textAlignment w:val="center"/>
-        <w:rPr>
-          <w:rFonts w:ascii="Calibri" w:eastAsia="Times New Roman" w:hAnsi="Calibri" w:cs="Calibri"/>
-          <w:sz w:val="20"/>
-          <w:szCs w:val="20"/>
-          <w:lang w:eastAsia="en-US"/>
-        </w:rPr>
-      </w:pPr>
-      <w:r>
-        <w:rPr>
-          <w:rFonts w:ascii="Calibri" w:eastAsia="Times New Roman" w:hAnsi="Calibri" w:cs="Calibri"/>
-          <w:szCs w:val="22"/>
-          <w:lang w:eastAsia="en-US"/>
-        </w:rPr>
-        <w:t>Hub to be able to mount to mounting holes in the back plane</w:t>
-      </w:r>
-    </w:p>
-    <w:p>
-      <w:pPr>
-        <w:numPr>
-          <w:ilvl w:val="0"/>
-          <w:numId w:val="29"/>
-        </w:numPr>
-        <w:ind w:left="540"/>
-        <w:jc w:val="left"/>
-        <w:textAlignment w:val="center"/>
-        <w:rPr>
-          <w:rFonts w:ascii="Calibri" w:eastAsia="Times New Roman" w:hAnsi="Calibri" w:cs="Calibri"/>
-          <w:sz w:val="20"/>
-          <w:szCs w:val="20"/>
-          <w:lang w:eastAsia="en-US"/>
-        </w:rPr>
-      </w:pPr>
-      <w:r>
-        <w:rPr>
-          <w:rFonts w:ascii="Calibri" w:eastAsia="Times New Roman" w:hAnsi="Calibri" w:cs="Calibri"/>
-          <w:szCs w:val="22"/>
-          <w:lang w:eastAsia="en-US"/>
-        </w:rPr>
-        <w:t>Removal of the I/O’s of the product</w:t>
-      </w:r>
-    </w:p>
-    <w:p>
-      <w:pPr>
-        <w:numPr>
-          <w:ilvl w:val="0"/>
-          <w:numId w:val="29"/>
-        </w:numPr>
-        <w:ind w:left="540"/>
-        <w:jc w:val="left"/>
-        <w:textAlignment w:val="center"/>
-        <w:rPr>
-          <w:rFonts w:ascii="Calibri" w:eastAsia="Times New Roman" w:hAnsi="Calibri" w:cs="Calibri"/>
-          <w:sz w:val="20"/>
-          <w:szCs w:val="20"/>
-          <w:lang w:eastAsia="en-US"/>
-        </w:rPr>
-      </w:pPr>
-      <w:r>
-        <w:rPr>
-          <w:rFonts w:ascii="Calibri" w:eastAsia="Times New Roman" w:hAnsi="Calibri" w:cs="Calibri"/>
-          <w:szCs w:val="22"/>
-          <w:lang w:eastAsia="en-US"/>
-        </w:rPr>
-        <w:t>More accessible or easily to install power connectors</w:t>
-      </w:r>
-    </w:p>
-    <w:p>
-      <w:pPr>
-        <w:numPr>
-          <w:ilvl w:val="0"/>
-          <w:numId w:val="29"/>
-        </w:numPr>
-        <w:ind w:left="540"/>
-        <w:jc w:val="left"/>
-        <w:textAlignment w:val="center"/>
-        <w:rPr>
-          <w:rFonts w:ascii="Calibri" w:eastAsia="Times New Roman" w:hAnsi="Calibri" w:cs="Calibri"/>
-          <w:sz w:val="20"/>
-          <w:szCs w:val="20"/>
-          <w:lang w:eastAsia="en-US"/>
-        </w:rPr>
-      </w:pPr>
-      <w:r>
-        <w:rPr>
-          <w:rFonts w:ascii="Calibri" w:eastAsia="Times New Roman" w:hAnsi="Calibri" w:cs="Calibri"/>
-          <w:szCs w:val="22"/>
-          <w:lang w:eastAsia="en-US"/>
-        </w:rPr>
-        <w:t>Included ring terminal and cable assemblies for the DC power to the hub</w:t>
-      </w:r>
-    </w:p>
-    <w:p>
-      <w:pPr>
-        <w:numPr>
-          <w:ilvl w:val="0"/>
-          <w:numId w:val="29"/>
-        </w:numPr>
-        <w:ind w:left="540"/>
-        <w:jc w:val="left"/>
-        <w:textAlignment w:val="center"/>
-        <w:rPr>
-          <w:rFonts w:ascii="Calibri" w:eastAsia="Times New Roman" w:hAnsi="Calibri" w:cs="Calibri"/>
-          <w:sz w:val="20"/>
-          <w:szCs w:val="20"/>
-          <w:lang w:eastAsia="en-US"/>
-        </w:rPr>
-      </w:pPr>
-      <w:r>
-        <w:rPr>
-          <w:rFonts w:ascii="Calibri" w:eastAsia="Times New Roman" w:hAnsi="Calibri" w:cs="Calibri"/>
-          <w:szCs w:val="22"/>
-          <w:lang w:eastAsia="en-US"/>
-        </w:rPr>
-        <w:t>Increased number of sensors allowed to pair to hub</w:t>
-      </w:r>
-    </w:p>
-    <w:p/>
-    <w:p>
-      <w:r>
-        <w:t>Sensor:</w:t>
-      </w:r>
-    </w:p>
-    <w:p/>
-    <w:p>
-      <w:pPr>
-        <w:numPr>
-          <w:ilvl w:val="0"/>
-          <w:numId w:val="30"/>
-        </w:numPr>
-        <w:ind w:left="540"/>
-        <w:jc w:val="left"/>
-        <w:textAlignment w:val="center"/>
-        <w:rPr>
-          <w:rFonts w:ascii="Calibri" w:eastAsia="Times New Roman" w:hAnsi="Calibri" w:cs="Calibri"/>
-          <w:sz w:val="20"/>
-          <w:szCs w:val="20"/>
-          <w:lang w:eastAsia="en-US"/>
-        </w:rPr>
-      </w:pPr>
-      <w:r>
-        <w:rPr>
-          <w:rFonts w:ascii="Calibri" w:eastAsia="Times New Roman" w:hAnsi="Calibri" w:cs="Calibri"/>
-          <w:szCs w:val="22"/>
-          <w:lang w:eastAsia="en-US"/>
-        </w:rPr>
-        <w:t>Transparent housings for easy inspection</w:t>
-      </w:r>
-    </w:p>
-    <w:p>
-      <w:pPr>
-        <w:numPr>
-          <w:ilvl w:val="0"/>
-          <w:numId w:val="30"/>
-        </w:numPr>
-        <w:ind w:left="540"/>
-        <w:jc w:val="left"/>
-        <w:textAlignment w:val="center"/>
-        <w:rPr>
-          <w:rFonts w:ascii="Calibri" w:eastAsia="Times New Roman" w:hAnsi="Calibri" w:cs="Calibri"/>
-          <w:sz w:val="20"/>
-          <w:szCs w:val="20"/>
-          <w:lang w:eastAsia="en-US"/>
-        </w:rPr>
-      </w:pPr>
-      <w:r>
-        <w:rPr>
-          <w:rFonts w:ascii="Calibri" w:eastAsia="Times New Roman" w:hAnsi="Calibri" w:cs="Calibri"/>
-          <w:szCs w:val="22"/>
-          <w:lang w:eastAsia="en-US"/>
-        </w:rPr>
-        <w:t>Remove battery from design</w:t>
-      </w:r>
-    </w:p>
-    <w:p/>
-    <w:p/>
-    <w:p>
-      <w:r>
-        <w:br w:type="page"/>
-      </w:r>
-    </w:p>
-    <w:p/>
-    <w:p>
-      <w:pPr>
-        <w:pStyle w:val="Heading1"/>
-      </w:pPr>
-      <w:bookmarkStart w:id="0" w:name="_Toc94013261"/>
-      <w:r>
-        <w:t>Revision History</w:t>
-      </w:r>
-      <w:bookmarkEnd w:id="0"/>
-    </w:p>
-    <w:p/>
-    <w:tbl>
-      <w:tblPr>
-        <w:tblStyle w:val="TableGrid"/>
-        <w:tblW w:w="10080" w:type="dxa"/>
-        <w:tblInd w:w="108" w:type="dxa"/>
-        <w:tblLook w:val="04A0" w:firstRow="1" w:lastRow="0" w:firstColumn="1" w:lastColumn="0" w:noHBand="0" w:noVBand="1"/>
-      </w:tblPr>
-      <w:tblGrid>
-        <w:gridCol w:w="828"/>
-        <w:gridCol w:w="1350"/>
-        <w:gridCol w:w="1260"/>
-        <w:gridCol w:w="6642"/>
-      </w:tblGrid>
-      <w:tr>
-        <w:tc>
-          <w:tcPr>
-            <w:tcW w:w="828" w:type="dxa"/>
-            <w:shd w:val="clear" w:color="auto" w:fill="772432" w:themeFill="accent2"/>
-          </w:tcPr>
-          <w:p>
-            <w:pPr>
-              <w:rPr>
-                <w:rFonts w:ascii="Roboto" w:hAnsi="Roboto"/>
-                <w:b/>
-                <w:bCs/>
-                <w:color w:val="FFFFFF"/>
-                <w:sz w:val="20"/>
-                <w:szCs w:val="20"/>
-              </w:rPr>
-            </w:pPr>
-            <w:r>
-              <w:rPr>
-                <w:rFonts w:ascii="Roboto" w:hAnsi="Roboto"/>
-                <w:b/>
-                <w:bCs/>
-                <w:color w:val="FFFFFF"/>
-                <w:sz w:val="20"/>
-                <w:szCs w:val="20"/>
-              </w:rPr>
-              <w:t>Rev</w:t>
-            </w:r>
-          </w:p>
-        </w:tc>
-        <w:tc>
-          <w:tcPr>
-            <w:tcW w:w="1350" w:type="dxa"/>
-            <w:shd w:val="clear" w:color="auto" w:fill="772432" w:themeFill="accent2"/>
-          </w:tcPr>
-          <w:p>
-            <w:pPr>
-              <w:rPr>
-                <w:rFonts w:ascii="Roboto" w:hAnsi="Roboto"/>
-                <w:b/>
-                <w:bCs/>
-                <w:color w:val="FFFFFF"/>
-                <w:sz w:val="20"/>
-                <w:szCs w:val="20"/>
-              </w:rPr>
-            </w:pPr>
-            <w:r>
-              <w:rPr>
-                <w:rFonts w:ascii="Roboto" w:hAnsi="Roboto"/>
-                <w:b/>
-                <w:bCs/>
-                <w:color w:val="FFFFFF"/>
-                <w:sz w:val="20"/>
-                <w:szCs w:val="20"/>
-              </w:rPr>
-              <w:t>Prepared by</w:t>
-            </w:r>
-          </w:p>
-        </w:tc>
-        <w:tc>
-          <w:tcPr>
-            <w:tcW w:w="1260" w:type="dxa"/>
-            <w:shd w:val="clear" w:color="auto" w:fill="772432" w:themeFill="accent2"/>
-          </w:tcPr>
-          <w:p>
-            <w:pPr>
-              <w:rPr>
-                <w:rFonts w:ascii="Roboto" w:hAnsi="Roboto"/>
-                <w:b/>
-                <w:bCs/>
-                <w:color w:val="FFFFFF"/>
-                <w:sz w:val="20"/>
-                <w:szCs w:val="20"/>
-              </w:rPr>
-            </w:pPr>
-            <w:r>
-              <w:rPr>
-                <w:rFonts w:ascii="Roboto" w:hAnsi="Roboto"/>
-                <w:b/>
-                <w:bCs/>
-                <w:color w:val="FFFFFF"/>
-                <w:sz w:val="20"/>
-                <w:szCs w:val="20"/>
-              </w:rPr>
-              <w:t>Date</w:t>
-            </w:r>
-          </w:p>
-        </w:tc>
-        <w:tc>
-          <w:tcPr>
-            <w:tcW w:w="6642" w:type="dxa"/>
-            <w:shd w:val="clear" w:color="auto" w:fill="772432" w:themeFill="accent2"/>
-          </w:tcPr>
-          <w:p>
-            <w:pPr>
-              <w:rPr>
-                <w:rFonts w:ascii="Roboto" w:hAnsi="Roboto"/>
-                <w:b/>
-                <w:bCs/>
-                <w:color w:val="FFFFFF"/>
-                <w:sz w:val="20"/>
-                <w:szCs w:val="20"/>
-              </w:rPr>
-            </w:pPr>
-            <w:r>
-              <w:rPr>
-                <w:rFonts w:ascii="Roboto" w:hAnsi="Roboto"/>
-                <w:b/>
-                <w:bCs/>
-                <w:color w:val="FFFFFF"/>
-                <w:sz w:val="20"/>
-                <w:szCs w:val="20"/>
-              </w:rPr>
-              <w:t>Detailed Description of Changes</w:t>
-            </w:r>
-          </w:p>
-        </w:tc>
-      </w:tr>
-      <w:tr>
-        <w:tc>
-          <w:tcPr>
-            <w:tcW w:w="828" w:type="dxa"/>
-          </w:tcPr>
-          <w:p>
-            <w:pPr>
-              <w:rPr>
-                <w:rFonts w:ascii="Roboto" w:hAnsi="Roboto"/>
-                <w:sz w:val="20"/>
-                <w:szCs w:val="20"/>
-              </w:rPr>
-            </w:pPr>
-          </w:p>
-        </w:tc>
-        <w:tc>
-          <w:tcPr>
-            <w:tcW w:w="1350" w:type="dxa"/>
-          </w:tcPr>
-          <w:p>
-            <w:pPr>
-              <w:rPr>
-                <w:rFonts w:ascii="Roboto" w:hAnsi="Roboto"/>
-                <w:sz w:val="20"/>
-                <w:szCs w:val="20"/>
-              </w:rPr>
-            </w:pPr>
-            <w:r>
-              <w:rPr>
-                <w:rFonts w:ascii="Roboto" w:hAnsi="Roboto"/>
-                <w:sz w:val="20"/>
-                <w:szCs w:val="20"/>
-              </w:rPr>
-              <w:t>GM</w:t>
-            </w:r>
-          </w:p>
-        </w:tc>
-        <w:tc>
-          <w:tcPr>
-            <w:tcW w:w="1260" w:type="dxa"/>
-          </w:tcPr>
-          <w:p>
-            <w:pPr>
-              <w:rPr>
-                <w:rFonts w:ascii="Roboto" w:hAnsi="Roboto"/>
-                <w:sz w:val="20"/>
-                <w:szCs w:val="20"/>
-              </w:rPr>
-            </w:pPr>
-            <w:r>
-              <w:rPr>
-                <w:rFonts w:ascii="Roboto" w:hAnsi="Roboto"/>
-                <w:sz w:val="20"/>
-                <w:szCs w:val="20"/>
-              </w:rPr>
-              <w:t>22AUG22</w:t>
-            </w:r>
-            <w:bookmarkStart w:id="1" w:name="_GoBack"/>
-            <w:bookmarkEnd w:id="1"/>
-          </w:p>
-        </w:tc>
-        <w:tc>
-          <w:tcPr>
-            <w:tcW w:w="6642" w:type="dxa"/>
-          </w:tcPr>
-          <w:p>
-            <w:pPr>
-              <w:rPr>
-                <w:rFonts w:ascii="Roboto" w:hAnsi="Roboto"/>
-                <w:sz w:val="20"/>
-                <w:szCs w:val="20"/>
-              </w:rPr>
-            </w:pPr>
-            <w:r>
-              <w:rPr>
-                <w:rFonts w:ascii="Roboto" w:hAnsi="Roboto"/>
-                <w:sz w:val="20"/>
-                <w:szCs w:val="20"/>
-              </w:rPr>
-              <w:t>DRAFT</w:t>
-            </w:r>
-            <w:r>
-              <w:rPr>
-                <w:rFonts w:ascii="Roboto" w:hAnsi="Roboto"/>
-                <w:sz w:val="20"/>
-                <w:szCs w:val="20"/>
-              </w:rPr>
-              <w:t>_0</w:t>
-            </w:r>
-          </w:p>
-        </w:tc>
-      </w:tr>
-    </w:tbl>
-    <w:p>
-      <w:pPr>
-        <w:rPr>
-          <w:rFonts w:ascii="Roboto" w:hAnsi="Roboto"/>
-          <w:sz w:val="20"/>
-          <w:szCs w:val="20"/>
-        </w:rPr>
-      </w:pPr>
+      </w:pPr>
+      <w:r>
+        <w:t>Log out – log back in</w:t>
+      </w:r>
     </w:p>
     <w:sectPr>
-      <w:headerReference w:type="default" r:id="rId27"/>
-      <w:footerReference w:type="default" r:id="rId28"/>
-      <w:headerReference w:type="first" r:id="rId29"/>
-      <w:footerReference w:type="first" r:id="rId30"/>
+      <w:headerReference w:type="default" r:id="rId16"/>
+      <w:footerReference w:type="default" r:id="rId17"/>
+      <w:headerReference w:type="first" r:id="rId18"/>
+      <w:footerReference w:type="first" r:id="rId19"/>
       <w:type w:val="continuous"/>
       <w:pgSz w:w="12240" w:h="15840"/>
       <w:pgMar w:top="1440" w:right="1080" w:bottom="1080" w:left="1080" w:header="1440" w:footer="0" w:gutter="0"/>
@@ -2232,7 +2289,16 @@
         <w:szCs w:val="16"/>
         <w:u w:val="single"/>
       </w:rPr>
-      <w:t>Proprietary and Confidential</w:t>
+      <w:t xml:space="preserve">Proprietary </w:t>
+    </w:r>
+    <w:r>
+      <w:rPr>
+        <w:b/>
+        <w:sz w:val="16"/>
+        <w:szCs w:val="16"/>
+        <w:u w:val="single"/>
+      </w:rPr>
+      <w:t>and Confidential</w:t>
     </w:r>
     <w:r>
       <w:rPr>
@@ -2313,7 +2379,16 @@
         <w:szCs w:val="16"/>
         <w:u w:val="single"/>
       </w:rPr>
-      <w:t>Proprietary and Confidential</w:t>
+      <w:t xml:space="preserve">Proprietary </w:t>
+    </w:r>
+    <w:r>
+      <w:rPr>
+        <w:b/>
+        <w:sz w:val="16"/>
+        <w:szCs w:val="16"/>
+        <w:u w:val="single"/>
+      </w:rPr>
+      <w:t>and Confidential</w:t>
     </w:r>
     <w:r>
       <w:rPr>
@@ -2412,7 +2487,7 @@
       <w:rPr>
         <w:color w:val="000000" w:themeColor="background1"/>
       </w:rPr>
-      <w:t>Trial Install</w:t>
+      <w:t>Training Outline</w:t>
     </w:r>
     <w:r>
       <w:rPr>
@@ -2443,7 +2518,7 @@
         <w:noProof/>
         <w:color w:val="000000" w:themeColor="background1"/>
       </w:rPr>
-      <w:t>2</w:t>
+      <w:t>3</w:t>
     </w:r>
     <w:r>
       <w:rPr>
@@ -4178,6 +4253,267 @@
     </w:lvl>
   </w:abstractNum>
   <w:abstractNum w:abstractNumId="13" w15:restartNumberingAfterBreak="0">
+    <w:nsid w:val="3F6C4323"/>
+    <w:multiLevelType w:val="multilevel"/>
+    <w:tmpl w:val="B5FE4A1E"/>
+    <w:lvl w:ilvl="0">
+      <w:start w:val="1"/>
+      <w:numFmt w:val="bullet"/>
+      <w:lvlText w:val=""/>
+      <w:lvlJc w:val="left"/>
+      <w:pPr>
+        <w:tabs>
+          <w:tab w:val="num" w:pos="720"/>
+        </w:tabs>
+        <w:ind w:left="720" w:hanging="360"/>
+      </w:pPr>
+      <w:rPr>
+        <w:rFonts w:ascii="Symbol" w:hAnsi="Symbol" w:hint="default"/>
+        <w:sz w:val="20"/>
+      </w:rPr>
+    </w:lvl>
+    <w:lvl w:ilvl="1">
+      <w:start w:val="1"/>
+      <w:numFmt w:val="bullet"/>
+      <w:lvlText w:val=""/>
+      <w:lvlJc w:val="left"/>
+      <w:pPr>
+        <w:tabs>
+          <w:tab w:val="num" w:pos="1440"/>
+        </w:tabs>
+        <w:ind w:left="1440" w:hanging="360"/>
+      </w:pPr>
+      <w:rPr>
+        <w:rFonts w:ascii="Symbol" w:hAnsi="Symbol" w:hint="default"/>
+        <w:sz w:val="20"/>
+      </w:rPr>
+    </w:lvl>
+    <w:lvl w:ilvl="2">
+      <w:start w:val="1"/>
+      <w:numFmt w:val="bullet"/>
+      <w:lvlText w:val="o"/>
+      <w:lvlJc w:val="left"/>
+      <w:pPr>
+        <w:tabs>
+          <w:tab w:val="num" w:pos="2160"/>
+        </w:tabs>
+        <w:ind w:left="2160" w:hanging="360"/>
+      </w:pPr>
+      <w:rPr>
+        <w:rFonts w:ascii="Courier New" w:hAnsi="Courier New" w:hint="default"/>
+        <w:sz w:val="20"/>
+      </w:rPr>
+    </w:lvl>
+    <w:lvl w:ilvl="3">
+      <w:start w:val="1"/>
+      <w:numFmt w:val="bullet"/>
+      <w:lvlText w:val=""/>
+      <w:lvlJc w:val="left"/>
+      <w:pPr>
+        <w:tabs>
+          <w:tab w:val="num" w:pos="2880"/>
+        </w:tabs>
+        <w:ind w:left="2880" w:hanging="360"/>
+      </w:pPr>
+      <w:rPr>
+        <w:rFonts w:ascii="Symbol" w:hAnsi="Symbol" w:hint="default"/>
+        <w:sz w:val="20"/>
+      </w:rPr>
+    </w:lvl>
+    <w:lvl w:ilvl="4">
+      <w:start w:val="1"/>
+      <w:numFmt w:val="bullet"/>
+      <w:lvlText w:val=""/>
+      <w:lvlJc w:val="left"/>
+      <w:pPr>
+        <w:tabs>
+          <w:tab w:val="num" w:pos="3600"/>
+        </w:tabs>
+        <w:ind w:left="3600" w:hanging="360"/>
+      </w:pPr>
+      <w:rPr>
+        <w:rFonts w:ascii="Wingdings" w:hAnsi="Wingdings" w:hint="default"/>
+        <w:sz w:val="20"/>
+      </w:rPr>
+    </w:lvl>
+    <w:lvl w:ilvl="5" w:tentative="1">
+      <w:start w:val="1"/>
+      <w:numFmt w:val="bullet"/>
+      <w:lvlText w:val=""/>
+      <w:lvlJc w:val="left"/>
+      <w:pPr>
+        <w:tabs>
+          <w:tab w:val="num" w:pos="4320"/>
+        </w:tabs>
+        <w:ind w:left="4320" w:hanging="360"/>
+      </w:pPr>
+      <w:rPr>
+        <w:rFonts w:ascii="Wingdings" w:hAnsi="Wingdings" w:hint="default"/>
+        <w:sz w:val="20"/>
+      </w:rPr>
+    </w:lvl>
+    <w:lvl w:ilvl="6" w:tentative="1">
+      <w:start w:val="1"/>
+      <w:numFmt w:val="bullet"/>
+      <w:lvlText w:val=""/>
+      <w:lvlJc w:val="left"/>
+      <w:pPr>
+        <w:tabs>
+          <w:tab w:val="num" w:pos="5040"/>
+        </w:tabs>
+        <w:ind w:left="5040" w:hanging="360"/>
+      </w:pPr>
+      <w:rPr>
+        <w:rFonts w:ascii="Wingdings" w:hAnsi="Wingdings" w:hint="default"/>
+        <w:sz w:val="20"/>
+      </w:rPr>
+    </w:lvl>
+    <w:lvl w:ilvl="7" w:tentative="1">
+      <w:start w:val="1"/>
+      <w:numFmt w:val="bullet"/>
+      <w:lvlText w:val=""/>
+      <w:lvlJc w:val="left"/>
+      <w:pPr>
+        <w:tabs>
+          <w:tab w:val="num" w:pos="5760"/>
+        </w:tabs>
+        <w:ind w:left="5760" w:hanging="360"/>
+      </w:pPr>
+      <w:rPr>
+        <w:rFonts w:ascii="Wingdings" w:hAnsi="Wingdings" w:hint="default"/>
+        <w:sz w:val="20"/>
+      </w:rPr>
+    </w:lvl>
+    <w:lvl w:ilvl="8" w:tentative="1">
+      <w:start w:val="1"/>
+      <w:numFmt w:val="bullet"/>
+      <w:lvlText w:val=""/>
+      <w:lvlJc w:val="left"/>
+      <w:pPr>
+        <w:tabs>
+          <w:tab w:val="num" w:pos="6480"/>
+        </w:tabs>
+        <w:ind w:left="6480" w:hanging="360"/>
+      </w:pPr>
+      <w:rPr>
+        <w:rFonts w:ascii="Wingdings" w:hAnsi="Wingdings" w:hint="default"/>
+        <w:sz w:val="20"/>
+      </w:rPr>
+    </w:lvl>
+  </w:abstractNum>
+  <w:abstractNum w:abstractNumId="14" w15:restartNumberingAfterBreak="0">
+    <w:nsid w:val="43217A61"/>
+    <w:multiLevelType w:val="hybridMultilevel"/>
+    <w:tmpl w:val="E4E0F81C"/>
+    <w:lvl w:ilvl="0" w:tplc="52BE9322">
+      <w:numFmt w:val="bullet"/>
+      <w:lvlText w:val="-"/>
+      <w:lvlJc w:val="left"/>
+      <w:pPr>
+        <w:ind w:left="720" w:hanging="360"/>
+      </w:pPr>
+      <w:rPr>
+        <w:rFonts w:ascii="Calibri" w:eastAsiaTheme="minorEastAsia" w:hAnsi="Calibri" w:cs="Calibri" w:hint="default"/>
+      </w:rPr>
+    </w:lvl>
+    <w:lvl w:ilvl="1" w:tplc="04090003">
+      <w:start w:val="1"/>
+      <w:numFmt w:val="bullet"/>
+      <w:lvlText w:val="o"/>
+      <w:lvlJc w:val="left"/>
+      <w:pPr>
+        <w:ind w:left="1440" w:hanging="360"/>
+      </w:pPr>
+      <w:rPr>
+        <w:rFonts w:ascii="Courier New" w:hAnsi="Courier New" w:cs="Courier New" w:hint="default"/>
+      </w:rPr>
+    </w:lvl>
+    <w:lvl w:ilvl="2" w:tplc="04090005" w:tentative="1">
+      <w:start w:val="1"/>
+      <w:numFmt w:val="bullet"/>
+      <w:lvlText w:val=""/>
+      <w:lvlJc w:val="left"/>
+      <w:pPr>
+        <w:ind w:left="2160" w:hanging="360"/>
+      </w:pPr>
+      <w:rPr>
+        <w:rFonts w:ascii="Wingdings" w:hAnsi="Wingdings" w:hint="default"/>
+      </w:rPr>
+    </w:lvl>
+    <w:lvl w:ilvl="3" w:tplc="04090001" w:tentative="1">
+      <w:start w:val="1"/>
+      <w:numFmt w:val="bullet"/>
+      <w:lvlText w:val=""/>
+      <w:lvlJc w:val="left"/>
+      <w:pPr>
+        <w:ind w:left="2880" w:hanging="360"/>
+      </w:pPr>
+      <w:rPr>
+        <w:rFonts w:ascii="Symbol" w:hAnsi="Symbol" w:hint="default"/>
+      </w:rPr>
+    </w:lvl>
+    <w:lvl w:ilvl="4" w:tplc="04090003" w:tentative="1">
+      <w:start w:val="1"/>
+      <w:numFmt w:val="bullet"/>
+      <w:lvlText w:val="o"/>
+      <w:lvlJc w:val="left"/>
+      <w:pPr>
+        <w:ind w:left="3600" w:hanging="360"/>
+      </w:pPr>
+      <w:rPr>
+        <w:rFonts w:ascii="Courier New" w:hAnsi="Courier New" w:cs="Courier New" w:hint="default"/>
+      </w:rPr>
+    </w:lvl>
+    <w:lvl w:ilvl="5" w:tplc="04090005" w:tentative="1">
+      <w:start w:val="1"/>
+      <w:numFmt w:val="bullet"/>
+      <w:lvlText w:val=""/>
+      <w:lvlJc w:val="left"/>
+      <w:pPr>
+        <w:ind w:left="4320" w:hanging="360"/>
+      </w:pPr>
+      <w:rPr>
+        <w:rFonts w:ascii="Wingdings" w:hAnsi="Wingdings" w:hint="default"/>
+      </w:rPr>
+    </w:lvl>
+    <w:lvl w:ilvl="6" w:tplc="04090001" w:tentative="1">
+      <w:start w:val="1"/>
+      <w:numFmt w:val="bullet"/>
+      <w:lvlText w:val=""/>
+      <w:lvlJc w:val="left"/>
+      <w:pPr>
+        <w:ind w:left="5040" w:hanging="360"/>
+      </w:pPr>
+      <w:rPr>
+        <w:rFonts w:ascii="Symbol" w:hAnsi="Symbol" w:hint="default"/>
+      </w:rPr>
+    </w:lvl>
+    <w:lvl w:ilvl="7" w:tplc="04090003" w:tentative="1">
+      <w:start w:val="1"/>
+      <w:numFmt w:val="bullet"/>
+      <w:lvlText w:val="o"/>
+      <w:lvlJc w:val="left"/>
+      <w:pPr>
+        <w:ind w:left="5760" w:hanging="360"/>
+      </w:pPr>
+      <w:rPr>
+        <w:rFonts w:ascii="Courier New" w:hAnsi="Courier New" w:cs="Courier New" w:hint="default"/>
+      </w:rPr>
+    </w:lvl>
+    <w:lvl w:ilvl="8" w:tplc="04090005" w:tentative="1">
+      <w:start w:val="1"/>
+      <w:numFmt w:val="bullet"/>
+      <w:lvlText w:val=""/>
+      <w:lvlJc w:val="left"/>
+      <w:pPr>
+        <w:ind w:left="6480" w:hanging="360"/>
+      </w:pPr>
+      <w:rPr>
+        <w:rFonts w:ascii="Wingdings" w:hAnsi="Wingdings" w:hint="default"/>
+      </w:rPr>
+    </w:lvl>
+  </w:abstractNum>
+  <w:abstractNum w:abstractNumId="15" w15:restartNumberingAfterBreak="0">
     <w:nsid w:val="436E207D"/>
     <w:multiLevelType w:val="hybridMultilevel"/>
     <w:tmpl w:val="491AD85E"/>
@@ -4290,7 +4626,7 @@
       </w:rPr>
     </w:lvl>
   </w:abstractNum>
-  <w:abstractNum w:abstractNumId="14" w15:restartNumberingAfterBreak="0">
+  <w:abstractNum w:abstractNumId="16" w15:restartNumberingAfterBreak="0">
     <w:nsid w:val="4C966839"/>
     <w:multiLevelType w:val="hybridMultilevel"/>
     <w:tmpl w:val="CF8A5E6A"/>
@@ -4402,7 +4738,7 @@
       </w:rPr>
     </w:lvl>
   </w:abstractNum>
-  <w:abstractNum w:abstractNumId="15" w15:restartNumberingAfterBreak="0">
+  <w:abstractNum w:abstractNumId="17" w15:restartNumberingAfterBreak="0">
     <w:nsid w:val="526E0853"/>
     <w:multiLevelType w:val="hybridMultilevel"/>
     <w:tmpl w:val="F6ACC09E"/>
@@ -4491,7 +4827,7 @@
       </w:pPr>
     </w:lvl>
   </w:abstractNum>
-  <w:abstractNum w:abstractNumId="16" w15:restartNumberingAfterBreak="0">
+  <w:abstractNum w:abstractNumId="18" w15:restartNumberingAfterBreak="0">
     <w:nsid w:val="5376264B"/>
     <w:multiLevelType w:val="multilevel"/>
     <w:tmpl w:val="8ABCE198"/>
@@ -4640,7 +4976,7 @@
       </w:rPr>
     </w:lvl>
   </w:abstractNum>
-  <w:abstractNum w:abstractNumId="17" w15:restartNumberingAfterBreak="0">
+  <w:abstractNum w:abstractNumId="19" w15:restartNumberingAfterBreak="0">
     <w:nsid w:val="55945A22"/>
     <w:multiLevelType w:val="hybridMultilevel"/>
     <w:tmpl w:val="0AB65500"/>
@@ -4753,7 +5089,7 @@
       </w:rPr>
     </w:lvl>
   </w:abstractNum>
-  <w:abstractNum w:abstractNumId="18" w15:restartNumberingAfterBreak="0">
+  <w:abstractNum w:abstractNumId="20" w15:restartNumberingAfterBreak="0">
     <w:nsid w:val="5D763A2E"/>
     <w:multiLevelType w:val="hybridMultilevel"/>
     <w:tmpl w:val="89645E68"/>
@@ -4839,7 +5175,7 @@
       </w:pPr>
     </w:lvl>
   </w:abstractNum>
-  <w:abstractNum w:abstractNumId="19" w15:restartNumberingAfterBreak="0">
+  <w:abstractNum w:abstractNumId="21" w15:restartNumberingAfterBreak="0">
     <w:nsid w:val="65605779"/>
     <w:multiLevelType w:val="hybridMultilevel"/>
     <w:tmpl w:val="EB9089FE"/>
@@ -4925,7 +5261,7 @@
       </w:pPr>
     </w:lvl>
   </w:abstractNum>
-  <w:abstractNum w:abstractNumId="20" w15:restartNumberingAfterBreak="0">
+  <w:abstractNum w:abstractNumId="22" w15:restartNumberingAfterBreak="0">
     <w:nsid w:val="676009B4"/>
     <w:multiLevelType w:val="hybridMultilevel"/>
     <w:tmpl w:val="DA3264FA"/>
@@ -5038,7 +5374,7 @@
       </w:rPr>
     </w:lvl>
   </w:abstractNum>
-  <w:abstractNum w:abstractNumId="21" w15:restartNumberingAfterBreak="0">
+  <w:abstractNum w:abstractNumId="23" w15:restartNumberingAfterBreak="0">
     <w:nsid w:val="67AA3EB5"/>
     <w:multiLevelType w:val="multilevel"/>
     <w:tmpl w:val="CDA27686"/>
@@ -5151,7 +5487,7 @@
       </w:pPr>
     </w:lvl>
   </w:abstractNum>
-  <w:abstractNum w:abstractNumId="22" w15:restartNumberingAfterBreak="0">
+  <w:abstractNum w:abstractNumId="24" w15:restartNumberingAfterBreak="0">
     <w:nsid w:val="702D4DEC"/>
     <w:multiLevelType w:val="hybridMultilevel"/>
     <w:tmpl w:val="51D010A0"/>
@@ -5264,7 +5600,7 @@
       </w:rPr>
     </w:lvl>
   </w:abstractNum>
-  <w:abstractNum w:abstractNumId="23" w15:restartNumberingAfterBreak="0">
+  <w:abstractNum w:abstractNumId="25" w15:restartNumberingAfterBreak="0">
     <w:nsid w:val="79504B39"/>
     <w:multiLevelType w:val="hybridMultilevel"/>
     <w:tmpl w:val="0876FCA6"/>
@@ -5377,7 +5713,7 @@
       </w:rPr>
     </w:lvl>
   </w:abstractNum>
-  <w:abstractNum w:abstractNumId="24" w15:restartNumberingAfterBreak="0">
+  <w:abstractNum w:abstractNumId="26" w15:restartNumberingAfterBreak="0">
     <w:nsid w:val="7CD660AB"/>
     <w:multiLevelType w:val="hybridMultilevel"/>
     <w:tmpl w:val="B3B82C90"/>
@@ -5467,16 +5803,16 @@
     <w:abstractNumId w:val="6"/>
   </w:num>
   <w:num w:numId="2">
-    <w:abstractNumId w:val="19"/>
+    <w:abstractNumId w:val="21"/>
   </w:num>
   <w:num w:numId="3">
     <w:abstractNumId w:val="11"/>
   </w:num>
   <w:num w:numId="4">
-    <w:abstractNumId w:val="15"/>
+    <w:abstractNumId w:val="17"/>
   </w:num>
   <w:num w:numId="5">
-    <w:abstractNumId w:val="18"/>
+    <w:abstractNumId w:val="20"/>
   </w:num>
   <w:num w:numId="6">
     <w:abstractNumId w:val="5"/>
@@ -5485,7 +5821,7 @@
     <w:abstractNumId w:val="2"/>
   </w:num>
   <w:num w:numId="8">
-    <w:abstractNumId w:val="23"/>
+    <w:abstractNumId w:val="25"/>
   </w:num>
   <w:num w:numId="9">
     <w:abstractNumId w:val="10"/>
@@ -5494,10 +5830,10 @@
     <w:abstractNumId w:val="8"/>
   </w:num>
   <w:num w:numId="11">
-    <w:abstractNumId w:val="13"/>
+    <w:abstractNumId w:val="15"/>
   </w:num>
   <w:num w:numId="12">
-    <w:abstractNumId w:val="20"/>
+    <w:abstractNumId w:val="22"/>
   </w:num>
   <w:num w:numId="13">
     <w:abstractNumId w:val="9"/>
@@ -5506,16 +5842,16 @@
     <w:abstractNumId w:val="7"/>
   </w:num>
   <w:num w:numId="15">
-    <w:abstractNumId w:val="17"/>
+    <w:abstractNumId w:val="19"/>
   </w:num>
   <w:num w:numId="16">
-    <w:abstractNumId w:val="24"/>
+    <w:abstractNumId w:val="26"/>
   </w:num>
   <w:num w:numId="17">
     <w:abstractNumId w:val="4"/>
   </w:num>
   <w:num w:numId="18">
-    <w:abstractNumId w:val="22"/>
+    <w:abstractNumId w:val="24"/>
   </w:num>
   <w:num w:numId="19">
     <w:abstractNumId w:val="12"/>
@@ -5524,44 +5860,44 @@
     <w:abstractNumId w:val="1"/>
   </w:num>
   <w:num w:numId="21">
-    <w:abstractNumId w:val="14"/>
+    <w:abstractNumId w:val="16"/>
   </w:num>
   <w:num w:numId="22">
-    <w:abstractNumId w:val="21"/>
+    <w:abstractNumId w:val="23"/>
     <w:lvlOverride w:ilvl="0">
       <w:startOverride w:val="1"/>
     </w:lvlOverride>
   </w:num>
   <w:num w:numId="23">
-    <w:abstractNumId w:val="21"/>
+    <w:abstractNumId w:val="23"/>
     <w:lvlOverride w:ilvl="0"/>
     <w:lvlOverride w:ilvl="1">
       <w:startOverride w:val="1"/>
     </w:lvlOverride>
   </w:num>
   <w:num w:numId="24">
-    <w:abstractNumId w:val="21"/>
+    <w:abstractNumId w:val="23"/>
     <w:lvlOverride w:ilvl="0"/>
     <w:lvlOverride w:ilvl="1">
       <w:startOverride w:val="1"/>
     </w:lvlOverride>
   </w:num>
   <w:num w:numId="25">
-    <w:abstractNumId w:val="21"/>
+    <w:abstractNumId w:val="23"/>
     <w:lvlOverride w:ilvl="0"/>
     <w:lvlOverride w:ilvl="1">
       <w:startOverride w:val="1"/>
     </w:lvlOverride>
   </w:num>
   <w:num w:numId="26">
-    <w:abstractNumId w:val="21"/>
+    <w:abstractNumId w:val="23"/>
     <w:lvlOverride w:ilvl="0"/>
     <w:lvlOverride w:ilvl="1">
       <w:startOverride w:val="1"/>
     </w:lvlOverride>
   </w:num>
   <w:num w:numId="27">
-    <w:abstractNumId w:val="21"/>
+    <w:abstractNumId w:val="23"/>
     <w:lvlOverride w:ilvl="0"/>
     <w:lvlOverride w:ilvl="1">
       <w:startOverride w:val="1"/>
@@ -5574,7 +5910,13 @@
     <w:abstractNumId w:val="3"/>
   </w:num>
   <w:num w:numId="30">
-    <w:abstractNumId w:val="16"/>
+    <w:abstractNumId w:val="18"/>
+  </w:num>
+  <w:num w:numId="31">
+    <w:abstractNumId w:val="14"/>
+  </w:num>
+  <w:num w:numId="32">
+    <w:abstractNumId w:val="13"/>
   </w:num>
 </w:numbering>
 </file>
@@ -6851,6 +7193,21 @@
 </file>
 
 <file path=customXml/item1.xml><?xml version="1.0" encoding="utf-8"?>
+<p:properties xmlns:p="http://schemas.microsoft.com/office/2006/metadata/properties" xmlns:xsi="http://www.w3.org/2001/XMLSchema-instance" xmlns:pc="http://schemas.microsoft.com/office/infopath/2007/PartnerControls">
+  <documentManagement/>
+</p:properties>
+</file>
+
+<file path=customXml/item2.xml><?xml version="1.0" encoding="utf-8"?>
+<?mso-contentType ?>
+<FormTemplates xmlns="http://schemas.microsoft.com/sharepoint/v3/contenttype/forms">
+  <Display>DocumentLibraryForm</Display>
+  <Edit>DocumentLibraryForm</Edit>
+  <New>DocumentLibraryForm</New>
+</FormTemplates>
+</file>
+
+<file path=customXml/item3.xml><?xml version="1.0" encoding="utf-8"?>
 <ct:contentTypeSchema xmlns:ct="http://schemas.microsoft.com/office/2006/metadata/contentType" xmlns:ma="http://schemas.microsoft.com/office/2006/metadata/properties/metaAttributes" ct:_="" ma:_="" ma:contentTypeName="Document" ma:contentTypeID="0x010100725C4906C9618549B8794B1FB974AFA8" ma:contentTypeVersion="17" ma:contentTypeDescription="Create a new document." ma:contentTypeScope="" ma:versionID="b9f5d73b6a46e240655490dcd1138681">
   <xsd:schema xmlns:xsd="http://www.w3.org/2001/XMLSchema" xmlns:xs="http://www.w3.org/2001/XMLSchema" xmlns:p="http://schemas.microsoft.com/office/2006/metadata/properties" xmlns:ns2="2f263567-bae2-4940-9490-a9b9ac518b17" xmlns:ns3="edc82b38-c6e5-48a2-a01a-e90ccae5b63e" targetNamespace="http://schemas.microsoft.com/office/2006/metadata/properties" ma:root="true" ma:fieldsID="8e3caaebe4cf9d15db2a9275bafe8bf2" ns2:_="" ns3:_="">
     <xsd:import namespace="2f263567-bae2-4940-9490-a9b9ac518b17"/>
@@ -7073,26 +7430,28 @@
 </ct:contentTypeSchema>
 </file>
 
-<file path=customXml/item2.xml><?xml version="1.0" encoding="utf-8"?>
-<?mso-contentType ?>
-<FormTemplates xmlns="http://schemas.microsoft.com/sharepoint/v3/contenttype/forms">
-  <Display>DocumentLibraryForm</Display>
-  <Edit>DocumentLibraryForm</Edit>
-  <New>DocumentLibraryForm</New>
-</FormTemplates>
-</file>
-
-<file path=customXml/item3.xml><?xml version="1.0" encoding="utf-8"?>
-<p:properties xmlns:p="http://schemas.microsoft.com/office/2006/metadata/properties" xmlns:xsi="http://www.w3.org/2001/XMLSchema-instance" xmlns:pc="http://schemas.microsoft.com/office/infopath/2007/PartnerControls">
-  <documentManagement/>
-</p:properties>
-</file>
-
 <file path=customXml/item4.xml><?xml version="1.0" encoding="utf-8"?>
 <b:Sources xmlns:b="http://schemas.openxmlformats.org/officeDocument/2006/bibliography" xmlns="http://schemas.openxmlformats.org/officeDocument/2006/bibliography" SelectedStyle="/APASixthEditionOfficeOnline.xsl" StyleName="APA" Version="6"/>
 </file>
 
 <file path=customXml/itemProps1.xml><?xml version="1.0" encoding="utf-8"?>
+<ds:datastoreItem xmlns:ds="http://schemas.openxmlformats.org/officeDocument/2006/customXml" ds:itemID="{1508FEA9-3B0A-4ABF-862E-56BA5B9EF0B8}">
+  <ds:schemaRefs>
+    <ds:schemaRef ds:uri="http://schemas.microsoft.com/office/2006/metadata/properties"/>
+    <ds:schemaRef ds:uri="http://schemas.microsoft.com/office/infopath/2007/PartnerControls"/>
+  </ds:schemaRefs>
+</ds:datastoreItem>
+</file>
+
+<file path=customXml/itemProps2.xml><?xml version="1.0" encoding="utf-8"?>
+<ds:datastoreItem xmlns:ds="http://schemas.openxmlformats.org/officeDocument/2006/customXml" ds:itemID="{D7C9F5F9-A18A-46C5-8445-70DBA8939A21}">
+  <ds:schemaRefs>
+    <ds:schemaRef ds:uri="http://schemas.microsoft.com/sharepoint/v3/contenttype/forms"/>
+  </ds:schemaRefs>
+</ds:datastoreItem>
+</file>
+
+<file path=customXml/itemProps3.xml><?xml version="1.0" encoding="utf-8"?>
 <ds:datastoreItem xmlns:ds="http://schemas.openxmlformats.org/officeDocument/2006/customXml" ds:itemID="{AE477884-1599-450A-907B-542A238D70BD}">
   <ds:schemaRefs>
     <ds:schemaRef ds:uri="http://schemas.microsoft.com/office/2006/metadata/contentType"/>
@@ -7111,25 +7470,8 @@
 </ds:datastoreItem>
 </file>
 
-<file path=customXml/itemProps2.xml><?xml version="1.0" encoding="utf-8"?>
-<ds:datastoreItem xmlns:ds="http://schemas.openxmlformats.org/officeDocument/2006/customXml" ds:itemID="{D7C9F5F9-A18A-46C5-8445-70DBA8939A21}">
-  <ds:schemaRefs>
-    <ds:schemaRef ds:uri="http://schemas.microsoft.com/sharepoint/v3/contenttype/forms"/>
-  </ds:schemaRefs>
-</ds:datastoreItem>
-</file>
-
-<file path=customXml/itemProps3.xml><?xml version="1.0" encoding="utf-8"?>
-<ds:datastoreItem xmlns:ds="http://schemas.openxmlformats.org/officeDocument/2006/customXml" ds:itemID="{1508FEA9-3B0A-4ABF-862E-56BA5B9EF0B8}">
-  <ds:schemaRefs>
-    <ds:schemaRef ds:uri="http://schemas.microsoft.com/office/2006/metadata/properties"/>
-    <ds:schemaRef ds:uri="http://schemas.microsoft.com/office/infopath/2007/PartnerControls"/>
-  </ds:schemaRefs>
-</ds:datastoreItem>
-</file>
-
 <file path=customXml/itemProps4.xml><?xml version="1.0" encoding="utf-8"?>
-<ds:datastoreItem xmlns:ds="http://schemas.openxmlformats.org/officeDocument/2006/customXml" ds:itemID="{414A5280-B5FB-4C7E-AB1B-1371FA840C23}">
+<ds:datastoreItem xmlns:ds="http://schemas.openxmlformats.org/officeDocument/2006/customXml" ds:itemID="{DE39C45C-9D44-4BA1-AFC3-25920C43E329}">
   <ds:schemaRefs>
     <ds:schemaRef ds:uri="http://schemas.openxmlformats.org/officeDocument/2006/bibliography"/>
   </ds:schemaRefs>

</xml_diff>